<commit_message>
+filter and connection between api and database
</commit_message>
<xml_diff>
--- a/Doc/WU_LIA-1_Mall_Uppdragsbeskrivning_2022.docx
+++ b/Doc/WU_LIA-1_Mall_Uppdragsbeskrivning_2022.docx
@@ -1,6 +1,6 @@
 
 <file path=word/document.xml><?xml version="1.0" encoding="utf-8"?>
-<w:document xmlns:wpc="http://schemas.microsoft.com/office/word/2010/wordprocessingCanvas" xmlns:cx="http://schemas.microsoft.com/office/drawing/2014/chartex" xmlns:cx1="http://schemas.microsoft.com/office/drawing/2015/9/8/chartex" xmlns:cx2="http://schemas.microsoft.com/office/drawing/2015/10/21/chartex" xmlns:cx3="http://schemas.microsoft.com/office/drawing/2016/5/9/chartex" xmlns:cx4="http://schemas.microsoft.com/office/drawing/2016/5/10/chartex" xmlns:cx5="http://schemas.microsoft.com/office/drawing/2016/5/11/chartex" xmlns:cx6="http://schemas.microsoft.com/office/drawing/2016/5/12/chartex" xmlns:cx7="http://schemas.microsoft.com/office/drawing/2016/5/13/chartex" xmlns:cx8="http://schemas.microsoft.com/office/drawing/2016/5/14/chartex" xmlns:mc="http://schemas.openxmlformats.org/markup-compatibility/2006" xmlns:aink="http://schemas.microsoft.com/office/drawing/2016/ink" xmlns:am3d="http://schemas.microsoft.com/office/drawing/2017/model3d" xmlns:o="urn:schemas-microsoft-com:office:office" xmlns:r="http://schemas.openxmlformats.org/officeDocument/2006/relationships" xmlns:m="http://schemas.openxmlformats.org/officeDocument/2006/math" xmlns:v="urn:schemas-microsoft-com:vml" xmlns:wp14="http://schemas.microsoft.com/office/word/2010/wordprocessingDrawing" xmlns:wp="http://schemas.openxmlformats.org/drawingml/2006/wordprocessingDrawing" xmlns:w10="urn:schemas-microsoft-com:office:word" xmlns:w="http://schemas.openxmlformats.org/wordprocessingml/2006/main" xmlns:w14="http://schemas.microsoft.com/office/word/2010/wordml" xmlns:w15="http://schemas.microsoft.com/office/word/2012/wordml" xmlns:w16cex="http://schemas.microsoft.com/office/word/2018/wordml/cex" xmlns:w16cid="http://schemas.microsoft.com/office/word/2016/wordml/cid" xmlns:w16="http://schemas.microsoft.com/office/word/2018/wordml" xmlns:w16se="http://schemas.microsoft.com/office/word/2015/wordml/symex" xmlns:wpg="http://schemas.microsoft.com/office/word/2010/wordprocessingGroup" xmlns:wpi="http://schemas.microsoft.com/office/word/2010/wordprocessingInk" xmlns:wne="http://schemas.microsoft.com/office/word/2006/wordml" xmlns:wps="http://schemas.microsoft.com/office/word/2010/wordprocessingShape" mc:Ignorable="w14 w15 w16se w16cid w16 w16cex wp14">
+<w:document xmlns:wpc="http://schemas.microsoft.com/office/word/2010/wordprocessingCanvas" xmlns:cx="http://schemas.microsoft.com/office/drawing/2014/chartex" xmlns:cx1="http://schemas.microsoft.com/office/drawing/2015/9/8/chartex" xmlns:cx2="http://schemas.microsoft.com/office/drawing/2015/10/21/chartex" xmlns:cx3="http://schemas.microsoft.com/office/drawing/2016/5/9/chartex" xmlns:cx4="http://schemas.microsoft.com/office/drawing/2016/5/10/chartex" xmlns:cx5="http://schemas.microsoft.com/office/drawing/2016/5/11/chartex" xmlns:cx6="http://schemas.microsoft.com/office/drawing/2016/5/12/chartex" xmlns:cx7="http://schemas.microsoft.com/office/drawing/2016/5/13/chartex" xmlns:cx8="http://schemas.microsoft.com/office/drawing/2016/5/14/chartex" xmlns:mc="http://schemas.openxmlformats.org/markup-compatibility/2006" xmlns:aink="http://schemas.microsoft.com/office/drawing/2016/ink" xmlns:am3d="http://schemas.microsoft.com/office/drawing/2017/model3d" xmlns:o="urn:schemas-microsoft-com:office:office" xmlns:oel="http://schemas.microsoft.com/office/2019/extlst" xmlns:r="http://schemas.openxmlformats.org/officeDocument/2006/relationships" xmlns:m="http://schemas.openxmlformats.org/officeDocument/2006/math" xmlns:v="urn:schemas-microsoft-com:vml" xmlns:wp14="http://schemas.microsoft.com/office/word/2010/wordprocessingDrawing" xmlns:wp="http://schemas.openxmlformats.org/drawingml/2006/wordprocessingDrawing" xmlns:w10="urn:schemas-microsoft-com:office:word" xmlns:w="http://schemas.openxmlformats.org/wordprocessingml/2006/main" xmlns:w14="http://schemas.microsoft.com/office/word/2010/wordml" xmlns:w15="http://schemas.microsoft.com/office/word/2012/wordml" xmlns:w16cex="http://schemas.microsoft.com/office/word/2018/wordml/cex" xmlns:w16cid="http://schemas.microsoft.com/office/word/2016/wordml/cid" xmlns:w16="http://schemas.microsoft.com/office/word/2018/wordml" xmlns:w16sdtdh="http://schemas.microsoft.com/office/word/2020/wordml/sdtdatahash" xmlns:w16se="http://schemas.microsoft.com/office/word/2015/wordml/symex" xmlns:wpg="http://schemas.microsoft.com/office/word/2010/wordprocessingGroup" xmlns:wpi="http://schemas.microsoft.com/office/word/2010/wordprocessingInk" xmlns:wne="http://schemas.microsoft.com/office/word/2006/wordml" xmlns:wps="http://schemas.microsoft.com/office/word/2010/wordprocessingShape" mc:Ignorable="w14 w15 w16se w16cid w16 w16cex w16sdtdh wp14">
   <w:body>
     <w:p>
       <w:pPr>
@@ -125,13 +125,8 @@
         <w:t>en</w:t>
       </w:r>
       <w:r>
-        <w:t xml:space="preserve"> alternativt högst två </w:t>
+        <w:t xml:space="preserve"> alternativt högst två A4</w:t>
       </w:r>
-      <w:proofErr w:type="spellStart"/>
-      <w:r>
-        <w:t>A4</w:t>
-      </w:r>
-      <w:proofErr w:type="spellEnd"/>
       <w:r>
         <w:t>-</w:t>
       </w:r>
@@ -192,7 +187,7 @@
     </w:p>
     <w:tbl>
       <w:tblPr>
-        <w:tblStyle w:val="TableGrid"/>
+        <w:tblStyle w:val="Tabellrutnt"/>
         <w:tblW w:w="0" w:type="auto"/>
         <w:tblLook w:val="04A0" w:firstRow="1" w:lastRow="0" w:firstColumn="1" w:lastColumn="0" w:noHBand="0" w:noVBand="1"/>
       </w:tblPr>
@@ -237,21 +232,21 @@
               <w:placeholder>
                 <w:docPart w:val="78F725BD38F7419690093510450C7058"/>
               </w:placeholder>
-              <w:showingPlcHdr/>
               <w:text/>
             </w:sdtPr>
-            <w:sdtEndPr/>
             <w:sdtContent>
               <w:p>
                 <w:pPr>
                   <w:pStyle w:val="vtext0"/>
                 </w:pPr>
                 <w:r>
-                  <w:rPr>
-                    <w:rStyle w:val="PlaceholderText"/>
-                  </w:rPr>
-                  <w:t>Företagets namn</w:t>
-                </w:r>
+                  <w:t xml:space="preserve">UCS </w:t>
+                </w:r>
+                <w:proofErr w:type="spellStart"/>
+                <w:r>
+                  <w:t>Mindbite</w:t>
+                </w:r>
+                <w:proofErr w:type="spellEnd"/>
               </w:p>
             </w:sdtContent>
           </w:sdt>
@@ -263,39 +258,21 @@
               <w:placeholder>
                 <w:docPart w:val="3AE827E8CFB344EB90E2453E7A2A3596"/>
               </w:placeholder>
-              <w:showingPlcHdr/>
               <w:text/>
             </w:sdtPr>
-            <w:sdtEndPr/>
             <w:sdtContent>
               <w:p>
                 <w:pPr>
                   <w:pStyle w:val="vtext0"/>
                 </w:pPr>
                 <w:r>
-                  <w:rPr>
-                    <w:rStyle w:val="PlaceholderText"/>
-                  </w:rPr>
-                  <w:t>Ko</w:t>
-                </w:r>
-                <w:r>
-                  <w:rPr>
-                    <w:rStyle w:val="PlaceholderText"/>
-                  </w:rPr>
-                  <w:t xml:space="preserve">rt </w:t>
-                </w:r>
-                <w:r>
-                  <w:rPr>
-                    <w:rStyle w:val="PlaceholderText"/>
-                  </w:rPr>
-                  <w:t xml:space="preserve">om </w:t>
-                </w:r>
-                <w:r>
-                  <w:rPr>
-                    <w:rStyle w:val="PlaceholderText"/>
-                  </w:rPr>
-                  <w:t>verksamhetsområde</w:t>
-                </w:r>
+                  <w:t xml:space="preserve">Smarta mobil och </w:t>
+                </w:r>
+                <w:proofErr w:type="gramStart"/>
+                <w:r>
+                  <w:t>webb lösningar</w:t>
+                </w:r>
+                <w:proofErr w:type="gramEnd"/>
               </w:p>
             </w:sdtContent>
           </w:sdt>
@@ -320,22 +297,11 @@
                 <w:placeholder>
                   <w:docPart w:val="59E0A9C6FD794FE3B006C8E3D30E93D7"/>
                 </w:placeholder>
-                <w:showingPlcHdr/>
                 <w:text/>
               </w:sdtPr>
-              <w:sdtEndPr/>
               <w:sdtContent>
                 <w:r>
-                  <w:rPr>
-                    <w:rStyle w:val="PlaceholderText"/>
-                  </w:rPr>
-                  <w:t>B</w:t>
-                </w:r>
-                <w:r>
-                  <w:rPr>
-                    <w:rStyle w:val="PlaceholderText"/>
-                  </w:rPr>
-                  <w:t>esöksadress</w:t>
+                  <w:t>Teknikringen 4A</w:t>
                 </w:r>
               </w:sdtContent>
             </w:sdt>
@@ -356,23 +322,14 @@
                 <w:placeholder>
                   <w:docPart w:val="BD91E4D8E74E498898A81A54910AA331"/>
                 </w:placeholder>
-                <w:showingPlcHdr/>
                 <w:text/>
               </w:sdtPr>
-              <w:sdtEndPr/>
               <w:sdtContent>
-                <w:r>
-                  <w:rPr>
-                    <w:rStyle w:val="PlaceholderText"/>
-                  </w:rPr>
-                  <w:t>P</w:t>
-                </w:r>
-                <w:r>
-                  <w:rPr>
-                    <w:rStyle w:val="PlaceholderText"/>
-                  </w:rPr>
-                  <w:t>ostnr.</w:t>
-                </w:r>
+                <w:proofErr w:type="gramStart"/>
+                <w:r>
+                  <w:t>53830</w:t>
+                </w:r>
+                <w:proofErr w:type="gramEnd"/>
               </w:sdtContent>
             </w:sdt>
             <w:r>
@@ -386,22 +343,11 @@
                 <w:placeholder>
                   <w:docPart w:val="9C0E1DED2F4C4AE58F3C8676C4A8FD30"/>
                 </w:placeholder>
-                <w:showingPlcHdr/>
                 <w:text/>
               </w:sdtPr>
-              <w:sdtEndPr/>
               <w:sdtContent>
                 <w:r>
-                  <w:rPr>
-                    <w:rStyle w:val="PlaceholderText"/>
-                  </w:rPr>
-                  <w:t>O</w:t>
-                </w:r>
-                <w:r>
-                  <w:rPr>
-                    <w:rStyle w:val="PlaceholderText"/>
-                  </w:rPr>
-                  <w:t>rt</w:t>
+                  <w:t>Linköping</w:t>
                 </w:r>
               </w:sdtContent>
             </w:sdt>
@@ -458,89 +404,103 @@
           <w:p>
             <w:pPr>
               <w:pStyle w:val="vtext0"/>
+              <w:rPr>
+                <w:lang w:val="en-US"/>
+              </w:rPr>
             </w:pPr>
             <w:sdt>
               <w:sdtPr>
+                <w:rPr>
+                  <w:lang w:val="en-US"/>
+                </w:rPr>
                 <w:alias w:val="För-/efternamn"/>
                 <w:tag w:val="För-/efternamn"/>
                 <w:id w:val="615641255"/>
                 <w:placeholder>
                   <w:docPart w:val="071A4798034A4CB3AD06D3A6E8A3CEFC"/>
                 </w:placeholder>
-                <w:showingPlcHdr/>
                 <w:text/>
               </w:sdtPr>
-              <w:sdtEndPr/>
               <w:sdtContent>
                 <w:r>
                   <w:rPr>
-                    <w:rStyle w:val="PlaceholderText"/>
+                    <w:lang w:val="en-US"/>
                   </w:rPr>
-                  <w:t>För-/efternamn</w:t>
-                </w:r>
+                  <w:t xml:space="preserve">Marcus </w:t>
+                </w:r>
+                <w:proofErr w:type="spellStart"/>
                 <w:r>
                   <w:rPr>
-                    <w:rStyle w:val="PlaceholderText"/>
+                    <w:lang w:val="en-US"/>
                   </w:rPr>
-                  <w:t>.</w:t>
-                </w:r>
+                  <w:t>Alsér</w:t>
+                </w:r>
+                <w:proofErr w:type="spellEnd"/>
               </w:sdtContent>
             </w:sdt>
           </w:p>
           <w:sdt>
             <w:sdtPr>
+              <w:rPr>
+                <w:lang w:val="en-US"/>
+              </w:rPr>
               <w:alias w:val="Telefonnr."/>
               <w:tag w:val="Telefonnr."/>
               <w:id w:val="-1762441947"/>
               <w:placeholder>
                 <w:docPart w:val="59468AB5D8A84424AF62198F0C8856C6"/>
               </w:placeholder>
-              <w:showingPlcHdr/>
               <w:text/>
             </w:sdtPr>
-            <w:sdtEndPr/>
             <w:sdtContent>
               <w:p>
                 <w:pPr>
                   <w:pStyle w:val="vtext0"/>
+                  <w:rPr>
+                    <w:lang w:val="en-US"/>
+                  </w:rPr>
                 </w:pPr>
                 <w:r>
                   <w:rPr>
-                    <w:rStyle w:val="PlaceholderText"/>
+                    <w:lang w:val="en-US"/>
                   </w:rPr>
-                  <w:t>T</w:t>
-                </w:r>
-                <w:r>
-                  <w:rPr>
-                    <w:rStyle w:val="PlaceholderText"/>
-                  </w:rPr>
-                  <w:t>elefonnr.</w:t>
+                  <w:t>0706870081</w:t>
                 </w:r>
               </w:p>
             </w:sdtContent>
           </w:sdt>
           <w:sdt>
             <w:sdtPr>
+              <w:rPr>
+                <w:lang w:val="en-US"/>
+              </w:rPr>
               <w:alias w:val="E-Post"/>
               <w:tag w:val="E-Post"/>
               <w:id w:val="-161540340"/>
               <w:placeholder>
                 <w:docPart w:val="ED1BC9793B934434AE9A8F55F59CA2A8"/>
               </w:placeholder>
-              <w:showingPlcHdr/>
               <w:text/>
             </w:sdtPr>
-            <w:sdtEndPr/>
             <w:sdtContent>
               <w:p>
                 <w:pPr>
                   <w:pStyle w:val="vtext0"/>
+                  <w:rPr>
+                    <w:lang w:val="en-US"/>
+                  </w:rPr>
                 </w:pPr>
                 <w:r>
                   <w:rPr>
-                    <w:rStyle w:val="PlaceholderText"/>
+                    <w:lang w:val="en-US"/>
                   </w:rPr>
-                  <w:t>E-postadress.</w:t>
+                  <w:t>Marcus.alser@u</w:t>
+                </w:r>
+                <w:r>
+                  <w:rPr>
+                    <w:lang w:val="en-US"/>
+                  </w:rPr>
+                  <w:t>scmindbite.se</w:t>
                 </w:r>
               </w:p>
             </w:sdtContent>
@@ -565,16 +525,11 @@
                 <w:placeholder>
                   <w:docPart w:val="2F99E2A713B1473B9BF282960A484978"/>
                 </w:placeholder>
-                <w:showingPlcHdr/>
                 <w:text/>
               </w:sdtPr>
-              <w:sdtEndPr/>
               <w:sdtContent>
                 <w:r>
-                  <w:rPr>
-                    <w:rStyle w:val="PlaceholderText"/>
-                  </w:rPr>
-                  <w:t>För-/efternamn</w:t>
+                  <w:t>Kevin Ullbrandt</w:t>
                 </w:r>
               </w:sdtContent>
             </w:sdt>
@@ -587,26 +542,15 @@
               <w:placeholder>
                 <w:docPart w:val="BC6152F8223048F684FC7C1DF0BA9CED"/>
               </w:placeholder>
-              <w:showingPlcHdr/>
               <w:text/>
             </w:sdtPr>
-            <w:sdtEndPr/>
             <w:sdtContent>
               <w:p>
                 <w:pPr>
                   <w:pStyle w:val="vtext0"/>
                 </w:pPr>
                 <w:r>
-                  <w:rPr>
-                    <w:rStyle w:val="PlaceholderText"/>
-                  </w:rPr>
-                  <w:t>T</w:t>
-                </w:r>
-                <w:r>
-                  <w:rPr>
-                    <w:rStyle w:val="PlaceholderText"/>
-                  </w:rPr>
-                  <w:t>elefonnr.</w:t>
+                  <w:t>0793374078</w:t>
                 </w:r>
               </w:p>
             </w:sdtContent>
@@ -619,20 +563,15 @@
               <w:placeholder>
                 <w:docPart w:val="2676A05A40A540D5A9D227CBD61F2415"/>
               </w:placeholder>
-              <w:showingPlcHdr/>
               <w:text/>
             </w:sdtPr>
-            <w:sdtEndPr/>
             <w:sdtContent>
               <w:p>
                 <w:pPr>
                   <w:pStyle w:val="vtext0"/>
                 </w:pPr>
                 <w:r>
-                  <w:rPr>
-                    <w:rStyle w:val="PlaceholderText"/>
-                  </w:rPr>
-                  <w:t>E-postadress.</w:t>
+                  <w:t>kevin@ullbrandt.com</w:t>
                 </w:r>
               </w:p>
             </w:sdtContent>
@@ -688,7 +627,7 @@
             <w:sdt>
               <w:sdtPr>
                 <w:rPr>
-                  <w:rStyle w:val="Heading1Char"/>
+                  <w:rStyle w:val="Rubrik1Char"/>
                 </w:rPr>
                 <w:alias w:val="Projekt-/uppdragsnamn"/>
                 <w:tag w:val="Projekt-/uppdragsnamn"/>
@@ -696,12 +635,11 @@
                 <w:placeholder>
                   <w:docPart w:val="9656CA645FEF4EEE86A60BA6AAAE1EC2"/>
                 </w:placeholder>
-                <w:showingPlcHdr/>
                 <w:text/>
               </w:sdtPr>
               <w:sdtEndPr>
                 <w:rPr>
-                  <w:rStyle w:val="DefaultParagraphFont"/>
+                  <w:rStyle w:val="Standardstycketeckensnitt"/>
                   <w:rFonts w:ascii="Arial" w:eastAsiaTheme="minorEastAsia" w:hAnsi="Arial" w:cs="Arial"/>
                   <w:b w:val="0"/>
                   <w:bCs w:val="0"/>
@@ -711,30 +649,14 @@
                 </w:rPr>
               </w:sdtEndPr>
               <w:sdtContent>
+                <w:proofErr w:type="spellStart"/>
                 <w:r>
                   <w:rPr>
-                    <w:rStyle w:val="PlaceholderText"/>
-                    <w:sz w:val="24"/>
-                    <w:szCs w:val="24"/>
+                    <w:rStyle w:val="Rubrik1Char"/>
                   </w:rPr>
-                  <w:t>Projekt</w:t>
-                </w:r>
-                <w:r>
-                  <w:rPr>
-                    <w:rStyle w:val="PlaceholderText"/>
-                    <w:sz w:val="24"/>
-                    <w:szCs w:val="24"/>
-                  </w:rPr>
-                  <w:t>-/uppdrags</w:t>
-                </w:r>
-                <w:r>
-                  <w:rPr>
-                    <w:rStyle w:val="PlaceholderText"/>
-                    <w:sz w:val="24"/>
-                    <w:szCs w:val="24"/>
-                  </w:rPr>
-                  <w:t>namn</w:t>
-                </w:r>
+                  <w:t>IntraRäddningstjänst</w:t>
+                </w:r>
+                <w:proofErr w:type="spellEnd"/>
               </w:sdtContent>
             </w:sdt>
           </w:p>
@@ -756,7 +678,7 @@
     </w:p>
     <w:tbl>
       <w:tblPr>
-        <w:tblStyle w:val="TableGrid"/>
+        <w:tblStyle w:val="Tabellrutnt"/>
         <w:tblW w:w="0" w:type="auto"/>
         <w:tblLook w:val="04A0" w:firstRow="1" w:lastRow="0" w:firstColumn="1" w:lastColumn="0" w:noHBand="0" w:noVBand="1"/>
       </w:tblPr>
@@ -816,6 +738,7 @@
               <w:t>Mål:</w:t>
             </w:r>
           </w:p>
+          <w:bookmarkStart w:id="0" w:name="_Hlk119575227" w:displacedByCustomXml="next"/>
           <w:sdt>
             <w:sdtPr>
               <w:alias w:val="Mål"/>
@@ -824,103 +747,9 @@
               <w:placeholder>
                 <w:docPart w:val="44EC3976936F4EEB91DBC1D0D5499795"/>
               </w:placeholder>
-              <w:showingPlcHdr/>
               <w:text w:multiLine="1"/>
             </w:sdtPr>
-            <w:sdtEndPr/>
             <w:sdtContent>
-              <w:p>
-                <w:pPr>
-                  <w:pStyle w:val="vtext0"/>
-                  <w:rPr>
-                    <w:rStyle w:val="PlaceholderText"/>
-                  </w:rPr>
-                </w:pPr>
-                <w:r>
-                  <w:rPr>
-                    <w:rStyle w:val="PlaceholderText"/>
-                  </w:rPr>
-                  <w:t>När vi nu känner till bakgrunden och problemen vi idag har så ska målet på ett lika tydligt sätt påvisa vad vi konkret vill uppnå med projektet</w:t>
-                </w:r>
-                <w:r>
-                  <w:rPr>
-                    <w:rStyle w:val="PlaceholderText"/>
-                  </w:rPr>
-                  <w:t>/uppdraget</w:t>
-                </w:r>
-                <w:r>
-                  <w:rPr>
-                    <w:rStyle w:val="PlaceholderText"/>
-                  </w:rPr>
-                  <w:t>. I målbeskrivningen bör två saker beskrivas så kortfattat som möjligt:</w:t>
-                </w:r>
-              </w:p>
-              <w:p>
-                <w:pPr>
-                  <w:pStyle w:val="vtext0"/>
-                  <w:rPr>
-                    <w:rStyle w:val="PlaceholderText"/>
-                  </w:rPr>
-                </w:pPr>
-                <w:r>
-                  <w:rPr>
-                    <w:rStyle w:val="PlaceholderText"/>
-                  </w:rPr>
-                  <w:t>1.</w:t>
-                </w:r>
-                <w:r>
-                  <w:rPr>
-                    <w:rStyle w:val="PlaceholderText"/>
-                  </w:rPr>
-                  <w:t xml:space="preserve"> </w:t>
-                </w:r>
-                <w:r>
-                  <w:rPr>
-                    <w:rStyle w:val="PlaceholderText"/>
-                  </w:rPr>
-                  <w:t>Vad ska införas/förändras/implementeras förklaras i löptext</w:t>
-                </w:r>
-              </w:p>
-              <w:p>
-                <w:pPr>
-                  <w:pStyle w:val="vtext0"/>
-                  <w:rPr>
-                    <w:rStyle w:val="PlaceholderText"/>
-                  </w:rPr>
-                </w:pPr>
-                <w:r>
-                  <w:rPr>
-                    <w:rStyle w:val="PlaceholderText"/>
-                  </w:rPr>
-                  <w:t xml:space="preserve">2. </w:t>
-                </w:r>
-                <w:r>
-                  <w:rPr>
-                    <w:rStyle w:val="PlaceholderText"/>
-                  </w:rPr>
-                  <w:t>Vad är dom förväntade resultaten av att göra detta</w:t>
-                </w:r>
-              </w:p>
-              <w:p>
-                <w:pPr>
-                  <w:pStyle w:val="vtext0"/>
-                  <w:rPr>
-                    <w:rStyle w:val="PlaceholderText"/>
-                  </w:rPr>
-                </w:pPr>
-                <w:r>
-                  <w:rPr>
-                    <w:rStyle w:val="PlaceholderText"/>
-                  </w:rPr>
-                  <w:t>Återigen blir det tydligast för alla om dom förväntade resultaten konkretiseras med mät</w:t>
-                </w:r>
-                <w:r>
-                  <w:rPr>
-                    <w:rStyle w:val="PlaceholderText"/>
-                  </w:rPr>
-                  <w:t>etal eller så kallade målvärden.</w:t>
-                </w:r>
-              </w:p>
               <w:p>
                 <w:pPr>
                   <w:pStyle w:val="vtext0"/>
@@ -932,50 +761,99 @@
                   </w:rPr>
                 </w:pPr>
                 <w:r>
-                  <w:rPr>
-                    <w:rStyle w:val="PlaceholderText"/>
-                  </w:rPr>
-                  <w:t>Det kan vara svårt många gånger att förutse vilka resultaten kommer att bli men man får göra en kvalificerad bedömning efter bästa förmåga. Resultaten kan bli lite sämre eller lite bättre när projektet</w:t>
-                </w:r>
-                <w:r>
-                  <w:rPr>
-                    <w:rStyle w:val="PlaceholderText"/>
-                  </w:rPr>
-                  <w:t>/uppdraget</w:t>
-                </w:r>
-                <w:r>
-                  <w:rPr>
-                    <w:rStyle w:val="PlaceholderText"/>
-                  </w:rPr>
-                  <w:t xml:space="preserve"> väl är genomfört och uppföljt. </w:t>
-                </w:r>
-                <w:r>
-                  <w:rPr>
-                    <w:rStyle w:val="PlaceholderText"/>
-                  </w:rPr>
-                  <w:t xml:space="preserve">Ju </w:t>
-                </w:r>
-                <w:r>
-                  <w:rPr>
-                    <w:rStyle w:val="PlaceholderText"/>
-                  </w:rPr>
-                  <w:t>noggrannare förarbete man gjort desto bättre bli</w:t>
-                </w:r>
-                <w:r>
-                  <w:rPr>
-                    <w:rStyle w:val="PlaceholderText"/>
-                  </w:rPr>
-                  <w:t>r</w:t>
-                </w:r>
-                <w:r>
-                  <w:rPr>
-                    <w:rStyle w:val="PlaceholderText"/>
-                  </w:rPr>
-                  <w:t xml:space="preserve"> bedömningen.</w:t>
+                  <w:t xml:space="preserve">Jag ska ta en webbsida som heter </w:t>
+                </w:r>
+                <w:proofErr w:type="spellStart"/>
+                <w:r>
+                  <w:t>IntraRäddningtjänst</w:t>
+                </w:r>
+                <w:proofErr w:type="spellEnd"/>
+                <w:r>
+                  <w:t xml:space="preserve"> och ta utvald funktionalitet till en mobil applikation. Det jag ska göra mer specifikt är att ska en ny mobil applikation som ska stödja IOS och Android. </w:t>
+                </w:r>
+                <w:r>
+                  <w:br/>
+                </w:r>
+                <w:r>
+                  <w:t>Vi har gjort så att vi har lagt upp arbetet i olika steg.</w:t>
+                </w:r>
+                <w:r>
+                  <w:br/>
+                </w:r>
+                <w:r>
+                  <w:t>Steg 1:</w:t>
+                </w:r>
+                <w:r>
+                  <w:br/>
+                </w:r>
+                <w:r>
+                  <w:t xml:space="preserve">Hämta situationer ifrån </w:t>
+                </w:r>
+                <w:proofErr w:type="spellStart"/>
+                <w:r>
+                  <w:t>API:et</w:t>
+                </w:r>
+                <w:proofErr w:type="spellEnd"/>
+                <w:r>
+                  <w:t xml:space="preserve"> https://api.trafikinfo.trafikverket.se/. Den här </w:t>
+                </w:r>
+                <w:proofErr w:type="spellStart"/>
+                <w:r>
+                  <w:t>API:et</w:t>
+                </w:r>
+                <w:proofErr w:type="spellEnd"/>
+                <w:r>
+                  <w:t xml:space="preserve"> ska ge information om olika situationer som händer i räddningstjänsten. Som bränder, stöld, trafikolyckor och mer. Det ska även skickas ut notifikationer vid skapande av nya situationer eller vid ändringar. </w:t>
+                </w:r>
+                <w:r>
+                  <w:br/>
+                </w:r>
+                <w:r>
+                  <w:t>Steg 2:</w:t>
+                </w:r>
+                <w:r>
+                  <w:br/>
+                </w:r>
+                <w:r>
+                  <w:t xml:space="preserve">Gå att skapa konto där man ska kunna kommentera, arkivera, spara och gå att se vilka som har sett dem olika situationerna. </w:t>
+                </w:r>
+                <w:r>
+                  <w:br/>
+                </w:r>
+                <w:r>
+                  <w:t>Även all data som är personlig ska kunna gå att spara på kontot.</w:t>
+                </w:r>
+                <w:r>
+                  <w:br/>
+                </w:r>
+                <w:r>
+                  <w:t>Steg 3:</w:t>
+                </w:r>
+                <w:r>
+                  <w:br/>
+                </w:r>
+                <w:r>
+                  <w:t xml:space="preserve">Kunna rapportera in nya avvikelser. Avvikelserna ska använda för när något inte gick som planerat eller när det går utanför protektorerna. </w:t>
+                </w:r>
+                <w:r>
+                  <w:br/>
+                </w:r>
+                <w:r>
+                  <w:t xml:space="preserve">Steg 4: </w:t>
+                </w:r>
+                <w:r>
+                  <w:br/>
+                </w:r>
+                <w:r>
+                  <w:t>Kunna skriva nya protokoll. Protokollen ska användas för att man ska veta vad som ska följas och göras.</w:t>
+                </w:r>
+                <w:r>
+                  <w:br/>
                 </w:r>
               </w:p>
             </w:sdtContent>
           </w:sdt>
+          <w:bookmarkEnd w:id="0" w:displacedByCustomXml="prev"/>
         </w:tc>
       </w:tr>
       <w:tr>
@@ -1006,10 +884,8 @@
               <w:placeholder>
                 <w:docPart w:val="50325AFBDA2D46DDB71B1CD7C4ED4CE3"/>
               </w:placeholder>
-              <w:showingPlcHdr/>
               <w:text w:multiLine="1"/>
             </w:sdtPr>
-            <w:sdtEndPr/>
             <w:sdtContent>
               <w:p>
                 <w:pPr>
@@ -1022,58 +898,31 @@
                   </w:rPr>
                 </w:pPr>
                 <w:r>
-                  <w:rPr>
-                    <w:color w:val="808080" w:themeColor="background1" w:themeShade="80"/>
-                  </w:rPr>
-                  <w:t>Varför är detta projekt</w:t>
-                </w:r>
-                <w:r>
-                  <w:rPr>
-                    <w:color w:val="808080" w:themeColor="background1" w:themeShade="80"/>
-                  </w:rPr>
-                  <w:t>/uppdrag</w:t>
-                </w:r>
-                <w:r>
-                  <w:rPr>
-                    <w:color w:val="808080" w:themeColor="background1" w:themeShade="80"/>
-                  </w:rPr>
-                  <w:t xml:space="preserve"> intressant att genomföra? För att få projektet</w:t>
-                </w:r>
-                <w:r>
-                  <w:rPr>
-                    <w:color w:val="808080" w:themeColor="background1" w:themeShade="80"/>
-                  </w:rPr>
-                  <w:t>/uppdraget</w:t>
-                </w:r>
-                <w:r>
-                  <w:rPr>
-                    <w:color w:val="808080" w:themeColor="background1" w:themeShade="80"/>
-                  </w:rPr>
-                  <w:t xml:space="preserve"> godkänt, med nödvändiga resurser och eventuella investeringar, så krävs att man tydligt visar på problem man har idag. Vilka problem har vi och får leva med om projektet</w:t>
-                </w:r>
-                <w:r>
-                  <w:rPr>
-                    <w:color w:val="808080" w:themeColor="background1" w:themeShade="80"/>
-                  </w:rPr>
-                  <w:t>/uppdraget</w:t>
-                </w:r>
-                <w:r>
-                  <w:rPr>
-                    <w:color w:val="808080" w:themeColor="background1" w:themeShade="80"/>
-                  </w:rPr>
-                  <w:t xml:space="preserve"> inte genomförs? Det mest effektiva är att beskriva detta genom att konkretisera med så kallade mätetal eller krav, alltså något som går att visa på. Bakgrunden ska på ett tydligt och konkret sätt påvisa behovet av att projektet</w:t>
-                </w:r>
-                <w:r>
-                  <w:rPr>
-                    <w:color w:val="808080" w:themeColor="background1" w:themeShade="80"/>
-                  </w:rPr>
-                  <w:t>/uppdraget</w:t>
-                </w:r>
-                <w:r>
-                  <w:rPr>
-                    <w:color w:val="808080" w:themeColor="background1" w:themeShade="80"/>
-                  </w:rPr>
-                  <w:t xml:space="preserve"> genomförs.</w:t>
+                  <w:t>Det största problemet som detta uppdrag löser, är att det är svårt för räddningstjänstens personal som använder webbapplikationen att hålla sig uppdaterad</w:t>
+                </w:r>
+                <w:r>
+                  <w:t xml:space="preserve"> med information</w:t>
+                </w:r>
+                <w:r>
+                  <w:t xml:space="preserve">. Speciellt för dem som inte har en dator eller en webbläsare uppe hela tiden. Då </w:t>
+                </w:r>
+                <w:r>
+                  <w:t>personalen</w:t>
+                </w:r>
+                <w:r>
+                  <w:t xml:space="preserve"> inte får någon notifikation när någon situation, avvikelse eller protokoll uppdateras eller läggstill. </w:t>
+                </w:r>
+                <w:r>
+                  <w:br/>
+                </w:r>
+                <w:r>
+                  <w:t xml:space="preserve">Men med en mobil applikation så kan man hålla sig uppdaterad hela tiden. Genom att få en notifikation när något nytt läggs till eller när något ändras. </w:t>
+                </w:r>
+                <w:r>
+                  <w:br/>
+                </w:r>
+                <w:r>
+                  <w:t>Även så är webbapplikationen inte full mobilanpassad. Vilket gör det svårt och krångligt att navigera och utföra dem arbete som man behöver på en mobil. Det har vi löst genom att reducera dem verktyg som finns på webbapplikationen, så bara dem verktyg som är kritiska finns på mobilapplikationen. Vilket gör det snabbare och enklare för personalen att utföra sitt arbete.</w:t>
                 </w:r>
               </w:p>
             </w:sdtContent>
@@ -1097,6 +946,7 @@
               <w:pStyle w:val="vtext0"/>
             </w:pPr>
             <w:r>
+              <w:lastRenderedPageBreak/>
               <w:t>Avgränsningar:</w:t>
             </w:r>
           </w:p>
@@ -1114,131 +964,48 @@
               <w:placeholder>
                 <w:docPart w:val="3C170629935345EF9C9F5A5A01A6FBA3"/>
               </w:placeholder>
-              <w:showingPlcHdr/>
               <w:text w:multiLine="1"/>
             </w:sdtPr>
-            <w:sdtEndPr/>
+            <w:sdtEndPr>
+              <w:rPr>
+                <w:rFonts w:asciiTheme="minorHAnsi" w:hAnsiTheme="minorHAnsi" w:cstheme="minorBidi"/>
+                <w:color w:val="auto"/>
+                <w:sz w:val="24"/>
+                <w:szCs w:val="24"/>
+              </w:rPr>
+            </w:sdtEndPr>
             <w:sdtContent>
               <w:p>
-                <w:pPr>
+                <w:proofErr w:type="gramStart"/>
+                <w:r>
                   <w:rPr>
                     <w:rFonts w:ascii="Arial" w:hAnsi="Arial" w:cs="Arial"/>
-                    <w:color w:val="A6A6A6" w:themeColor="background1" w:themeShade="A6"/>
+                    <w:color w:val="221E1F"/>
                     <w:sz w:val="18"/>
                     <w:szCs w:val="18"/>
                   </w:rPr>
-                </w:pPr>
+                  <w:t>Det mest breda avgränsningen</w:t>
+                </w:r>
+                <w:proofErr w:type="gramEnd"/>
                 <w:r>
                   <w:rPr>
                     <w:rFonts w:ascii="Arial" w:hAnsi="Arial" w:cs="Arial"/>
-                    <w:color w:val="808080" w:themeColor="background1" w:themeShade="80"/>
+                    <w:color w:val="221E1F"/>
                     <w:sz w:val="18"/>
                     <w:szCs w:val="18"/>
                   </w:rPr>
-                  <w:t>För att inte bli fast i ett projekt</w:t>
+                  <w:t xml:space="preserve"> är att jag bara ska göra den funktionaliteten som är skriven i målen. Hur jag kommer fram ditt är upp till mig. </w:t>
                 </w:r>
                 <w:r>
                   <w:rPr>
                     <w:rFonts w:ascii="Arial" w:hAnsi="Arial" w:cs="Arial"/>
-                    <w:color w:val="808080" w:themeColor="background1" w:themeShade="80"/>
+                    <w:color w:val="221E1F"/>
                     <w:sz w:val="18"/>
                     <w:szCs w:val="18"/>
                   </w:rPr>
-                  <w:t>/uppdrag</w:t>
-                </w:r>
-                <w:r>
-                  <w:rPr>
-                    <w:rFonts w:ascii="Arial" w:hAnsi="Arial" w:cs="Arial"/>
-                    <w:color w:val="808080" w:themeColor="background1" w:themeShade="80"/>
-                    <w:sz w:val="18"/>
-                    <w:szCs w:val="18"/>
-                  </w:rPr>
-                  <w:t xml:space="preserve"> eller att projektet</w:t>
-                </w:r>
-                <w:r>
-                  <w:rPr>
-                    <w:rFonts w:ascii="Arial" w:hAnsi="Arial" w:cs="Arial"/>
-                    <w:color w:val="808080" w:themeColor="background1" w:themeShade="80"/>
-                    <w:sz w:val="18"/>
-                    <w:szCs w:val="18"/>
-                  </w:rPr>
-                  <w:t>/uppdraget</w:t>
-                </w:r>
-                <w:r>
-                  <w:rPr>
-                    <w:rFonts w:ascii="Arial" w:hAnsi="Arial" w:cs="Arial"/>
-                    <w:color w:val="808080" w:themeColor="background1" w:themeShade="80"/>
-                    <w:sz w:val="18"/>
-                    <w:szCs w:val="18"/>
-                  </w:rPr>
-                  <w:t xml:space="preserve"> ”växer över tid” så ska man här vara tydlig med att beskriva vad som </w:t>
-                </w:r>
-                <w:r>
-                  <w:rPr>
-                    <w:rFonts w:ascii="Arial" w:hAnsi="Arial" w:cs="Arial"/>
-                    <w:color w:val="808080" w:themeColor="background1" w:themeShade="80"/>
-                    <w:sz w:val="18"/>
-                    <w:szCs w:val="18"/>
-                    <w:u w:val="single"/>
-                  </w:rPr>
-                  <w:t>INTE</w:t>
-                </w:r>
-                <w:r>
-                  <w:rPr>
-                    <w:rFonts w:ascii="Arial" w:hAnsi="Arial" w:cs="Arial"/>
-                    <w:color w:val="808080" w:themeColor="background1" w:themeShade="80"/>
-                    <w:sz w:val="18"/>
-                    <w:szCs w:val="18"/>
-                  </w:rPr>
-                  <w:t xml:space="preserve"> berörs i projektet</w:t>
-                </w:r>
-                <w:r>
-                  <w:rPr>
-                    <w:rFonts w:ascii="Arial" w:hAnsi="Arial" w:cs="Arial"/>
-                    <w:color w:val="808080" w:themeColor="background1" w:themeShade="80"/>
-                    <w:sz w:val="18"/>
-                    <w:szCs w:val="18"/>
-                  </w:rPr>
-                  <w:t>/uppdraget</w:t>
-                </w:r>
-                <w:r>
-                  <w:rPr>
-                    <w:rFonts w:ascii="Arial" w:hAnsi="Arial" w:cs="Arial"/>
-                    <w:color w:val="808080" w:themeColor="background1" w:themeShade="80"/>
-                    <w:sz w:val="18"/>
-                    <w:szCs w:val="18"/>
-                  </w:rPr>
-                  <w:t>. Ingen ska kunna hävda ”men du ska väl göra detta också?”. Vad som inte ingår i projektet</w:t>
-                </w:r>
-                <w:r>
-                  <w:rPr>
-                    <w:rFonts w:ascii="Arial" w:hAnsi="Arial" w:cs="Arial"/>
-                    <w:color w:val="808080" w:themeColor="background1" w:themeShade="80"/>
-                    <w:sz w:val="18"/>
-                    <w:szCs w:val="18"/>
-                  </w:rPr>
-                  <w:t>/uppdraget</w:t>
-                </w:r>
-                <w:r>
-                  <w:rPr>
-                    <w:rFonts w:ascii="Arial" w:hAnsi="Arial" w:cs="Arial"/>
-                    <w:color w:val="808080" w:themeColor="background1" w:themeShade="80"/>
-                    <w:sz w:val="18"/>
-                    <w:szCs w:val="18"/>
-                  </w:rPr>
-                  <w:t xml:space="preserve"> ska tydligt framgå i avgränsningarna.</w:t>
-                </w:r>
-              </w:p>
-              <w:p>
-                <w:pPr>
-                  <w:pStyle w:val="vtext0"/>
-                  <w:rPr>
-                    <w:rFonts w:asciiTheme="minorHAnsi" w:hAnsiTheme="minorHAnsi" w:cstheme="minorBidi"/>
-                    <w:color w:val="auto"/>
-                    <w:sz w:val="24"/>
-                    <w:szCs w:val="24"/>
-                  </w:rPr>
-                </w:pPr>
+                  <w:br/>
+                  <w:t>Jag ska bara använda mig utav min dator. Så jag ska inte använda mig av några moln miljöer, så som moln databaser och servar. Utan jag skapar min egen server på min dator.</w:t>
+                </w:r>
               </w:p>
             </w:sdtContent>
           </w:sdt>
@@ -1250,13 +1017,12 @@
         <w:rPr>
           <w:smallCaps/>
         </w:rPr>
-        <w:lastRenderedPageBreak/>
         <w:br w:type="page"/>
       </w:r>
     </w:p>
     <w:tbl>
       <w:tblPr>
-        <w:tblStyle w:val="TableGrid"/>
+        <w:tblStyle w:val="Tabellrutnt"/>
         <w:tblW w:w="0" w:type="auto"/>
         <w:tblLook w:val="04A0" w:firstRow="1" w:lastRow="0" w:firstColumn="1" w:lastColumn="0" w:noHBand="0" w:noVBand="1"/>
       </w:tblPr>
@@ -1316,185 +1082,9 @@
               <w:placeholder>
                 <w:docPart w:val="8B2B0E6AF8B144A9AFADB29E05798D65"/>
               </w:placeholder>
-              <w:showingPlcHdr/>
               <w:text w:multiLine="1"/>
             </w:sdtPr>
-            <w:sdtEndPr/>
             <w:sdtContent>
-              <w:p>
-                <w:pPr>
-                  <w:pStyle w:val="vtext0"/>
-                  <w:rPr>
-                    <w:rStyle w:val="PlaceholderText"/>
-                  </w:rPr>
-                </w:pPr>
-                <w:r>
-                  <w:rPr>
-                    <w:rStyle w:val="PlaceholderText"/>
-                  </w:rPr>
-                  <w:t>Här ska vi beskriva vad och hur vi tänker göra för att gå från bakgrund till mål. Här är viktigt att man också är tydlig så att projektet</w:t>
-                </w:r>
-                <w:r>
-                  <w:rPr>
-                    <w:rStyle w:val="PlaceholderText"/>
-                  </w:rPr>
-                  <w:t>/uppdraget</w:t>
-                </w:r>
-                <w:r>
-                  <w:rPr>
-                    <w:rStyle w:val="PlaceholderText"/>
-                  </w:rPr>
-                  <w:t xml:space="preserve"> blir trovärdigt. I genomförandet är det två saker som är viktigt att beskriva:</w:t>
-                </w:r>
-              </w:p>
-              <w:p>
-                <w:pPr>
-                  <w:pStyle w:val="vtext0"/>
-                  <w:rPr>
-                    <w:rStyle w:val="PlaceholderText"/>
-                  </w:rPr>
-                </w:pPr>
-                <w:r>
-                  <w:rPr>
-                    <w:rStyle w:val="PlaceholderText"/>
-                  </w:rPr>
-                  <w:t>1. Aktiviteter</w:t>
-                </w:r>
-                <w:r>
-                  <w:rPr>
-                    <w:rStyle w:val="PlaceholderText"/>
-                  </w:rPr>
-                  <w:t xml:space="preserve"> -</w:t>
-                </w:r>
-                <w:r>
-                  <w:rPr>
-                    <w:rStyle w:val="PlaceholderText"/>
-                  </w:rPr>
-                  <w:t xml:space="preserve"> </w:t>
-                </w:r>
-                <w:r>
-                  <w:rPr>
-                    <w:rStyle w:val="PlaceholderText"/>
-                  </w:rPr>
-                  <w:tab/>
-                </w:r>
-                <w:r>
-                  <w:rPr>
-                    <w:rStyle w:val="PlaceholderText"/>
-                  </w:rPr>
-                  <w:t>Exakt vad tänker vi göra</w:t>
-                </w:r>
-                <w:r>
-                  <w:rPr>
-                    <w:rStyle w:val="PlaceholderText"/>
-                  </w:rPr>
-                  <w:t xml:space="preserve">. </w:t>
-                </w:r>
-                <w:r>
-                  <w:rPr>
-                    <w:rStyle w:val="PlaceholderText"/>
-                  </w:rPr>
-                  <w:t>I vilken ordning tänker vi göra det</w:t>
-                </w:r>
-                <w:r>
-                  <w:rPr>
-                    <w:rStyle w:val="PlaceholderText"/>
-                  </w:rPr>
-                  <w:t xml:space="preserve">. </w:t>
-                </w:r>
-                <w:r>
-                  <w:rPr>
-                    <w:rStyle w:val="PlaceholderText"/>
-                  </w:rPr>
-                  <w:t>Vem ska göra det</w:t>
-                </w:r>
-                <w:r>
-                  <w:rPr>
-                    <w:rStyle w:val="PlaceholderText"/>
-                  </w:rPr>
-                  <w:t>.</w:t>
-                </w:r>
-              </w:p>
-              <w:p>
-                <w:pPr>
-                  <w:pStyle w:val="vtext0"/>
-                  <w:rPr>
-                    <w:rStyle w:val="PlaceholderText"/>
-                  </w:rPr>
-                </w:pPr>
-                <w:r>
-                  <w:rPr>
-                    <w:rStyle w:val="PlaceholderText"/>
-                  </w:rPr>
-                  <w:t xml:space="preserve">2. </w:t>
-                </w:r>
-                <w:r>
-                  <w:rPr>
-                    <w:rStyle w:val="PlaceholderText"/>
-                  </w:rPr>
-                  <w:t>Tidsplan</w:t>
-                </w:r>
-                <w:r>
-                  <w:rPr>
-                    <w:rStyle w:val="PlaceholderText"/>
-                  </w:rPr>
-                  <w:t xml:space="preserve"> </w:t>
-                </w:r>
-                <w:r>
-                  <w:rPr>
-                    <w:rStyle w:val="PlaceholderText"/>
-                  </w:rPr>
-                  <w:t>-</w:t>
-                </w:r>
-                <w:r>
-                  <w:rPr>
-                    <w:rStyle w:val="PlaceholderText"/>
-                  </w:rPr>
-                  <w:tab/>
-                </w:r>
-                <w:r>
-                  <w:rPr>
-                    <w:rStyle w:val="PlaceholderText"/>
-                  </w:rPr>
-                  <w:t>När startar</w:t>
-                </w:r>
-                <w:r>
-                  <w:rPr>
-                    <w:rStyle w:val="PlaceholderText"/>
-                  </w:rPr>
-                  <w:t xml:space="preserve"> &amp; slutar</w:t>
-                </w:r>
-                <w:r>
-                  <w:rPr>
-                    <w:rStyle w:val="PlaceholderText"/>
-                  </w:rPr>
-                  <w:t xml:space="preserve"> projektet</w:t>
-                </w:r>
-                <w:r>
-                  <w:rPr>
-                    <w:rStyle w:val="PlaceholderText"/>
-                  </w:rPr>
-                  <w:t>/uppdraget</w:t>
-                </w:r>
-                <w:r>
-                  <w:rPr>
-                    <w:rStyle w:val="PlaceholderText"/>
-                  </w:rPr>
-                  <w:t xml:space="preserve">? </w:t>
-                </w:r>
-                <w:r>
-                  <w:rPr>
-                    <w:rStyle w:val="PlaceholderText"/>
-                  </w:rPr>
-                  <w:t>Hur lång tid beräknar vi för dom olika aktiviteterna</w:t>
-                </w:r>
-                <w:r>
-                  <w:rPr>
-                    <w:rStyle w:val="PlaceholderText"/>
-                  </w:rPr>
-                  <w:t xml:space="preserve">? </w:t>
-                </w:r>
-              </w:p>
               <w:p>
                 <w:pPr>
                   <w:pStyle w:val="vtext0"/>
@@ -1506,10 +1096,153 @@
                   </w:rPr>
                 </w:pPr>
                 <w:r>
-                  <w:rPr>
-                    <w:rStyle w:val="PlaceholderText"/>
-                  </w:rPr>
-                  <w:t>Ett Ganttschema kan vara ett bra komplement för att beskriva genomförandet/tidsplanen. Om du använder dig av ett Ganttschema eller liknande illustration behöver du inte beskriva din tidplan här utan infogar den istället nedan.</w:t>
+                  <w:t>För att utföra mitt uppdrag så har vi planerat som följande.</w:t>
+                </w:r>
+                <w:r>
+                  <w:br/>
+                </w:r>
+                <w:r>
+                  <w:br/>
+                </w:r>
+                <w:r>
+                  <w:t>Vecka 45 till vecka 46</w:t>
+                </w:r>
+                <w:r>
+                  <w:br/>
+                </w:r>
+                <w:r>
+                  <w:t xml:space="preserve">Dem första två veckorna kommer användas för att få igång </w:t>
+                </w:r>
+                <w:proofErr w:type="gramStart"/>
+                <w:r>
+                  <w:t>dem</w:t>
+                </w:r>
+                <w:proofErr w:type="gramEnd"/>
+                <w:r>
+                  <w:t xml:space="preserve"> svåraste funktionaliteterna. Vilket är </w:t>
+                </w:r>
+                <w:proofErr w:type="spellStart"/>
+                <w:r>
+                  <w:t>API:et</w:t>
+                </w:r>
+                <w:proofErr w:type="spellEnd"/>
+                <w:r>
+                  <w:t>, notifikationerna och även lära mig att använda paketet MAOI. MAOI är ett paket som används för att både utveckla för Android och IOS på samma gång. Så jag slipper skriva en kod för varje enhet.</w:t>
+                </w:r>
+                <w:r>
+                  <w:br/>
+                </w:r>
+                <w:r>
+                  <w:t xml:space="preserve">För att göra detta så kommer göra en separat </w:t>
+                </w:r>
+                <w:proofErr w:type="spellStart"/>
+                <w:r>
+                  <w:t>backend</w:t>
+                </w:r>
+                <w:proofErr w:type="spellEnd"/>
+                <w:r>
+                  <w:t xml:space="preserve"> för att hämta </w:t>
+                </w:r>
+                <w:proofErr w:type="spellStart"/>
+                <w:r>
+                  <w:t>API:et</w:t>
+                </w:r>
+                <w:proofErr w:type="spellEnd"/>
+                <w:r>
+                  <w:t xml:space="preserve"> och spara </w:t>
+                </w:r>
+                <w:proofErr w:type="spellStart"/>
+                <w:r>
+                  <w:t>API:et</w:t>
+                </w:r>
+                <w:proofErr w:type="spellEnd"/>
+                <w:r>
+                  <w:t xml:space="preserve"> i en databas och för att skicka ut notifikationer till alla enheter som är kopplade till applikationen. </w:t>
+                </w:r>
+                <w:r>
+                  <w:br/>
+                </w:r>
+                <w:r>
+                  <w:br/>
+                </w:r>
+                <w:r>
+                  <w:t>Vecka 47</w:t>
+                </w:r>
+                <w:r>
+                  <w:br/>
+                </w:r>
+                <w:r>
+                  <w:t xml:space="preserve">Jag ska skapa ett användargränssnitt som är redo för produktion, som ska fungerar med </w:t>
+                </w:r>
+                <w:proofErr w:type="spellStart"/>
+                <w:r>
+                  <w:t>API:et</w:t>
+                </w:r>
+                <w:proofErr w:type="spellEnd"/>
+                <w:r>
+                  <w:t>. Det gör jag genom att följa det användargränssnitt som används på webbsidan.</w:t>
+                </w:r>
+                <w:r>
+                  <w:br/>
+                </w:r>
+                <w:r>
+                  <w:t xml:space="preserve">Koppla ihop </w:t>
+                </w:r>
+                <w:proofErr w:type="spellStart"/>
+                <w:r>
+                  <w:t>backenden</w:t>
+                </w:r>
+                <w:proofErr w:type="spellEnd"/>
+                <w:r>
+                  <w:t xml:space="preserve"> med gränssnittet. </w:t>
+                </w:r>
+                <w:r>
+                  <w:br/>
+                </w:r>
+                <w:r>
+                  <w:br/>
+                </w:r>
+                <w:r>
+                  <w:t>Vecka 48 - 49</w:t>
+                </w:r>
+                <w:r>
+                  <w:br/>
+                </w:r>
+                <w:r>
+                  <w:t xml:space="preserve">Jag ska skapa inloggning så användare kan logga in på applikationen. Så att man kan sparra databaserad på användare. Det ska jag göra genom att när användaren ber back-end om information så måste man först skicka in användarnamn och lösenord. Därefter får man tillgång till den information som är given till användaren. </w:t>
+                </w:r>
+                <w:r>
+                  <w:br/>
+                </w:r>
+                <w:r>
+                  <w:br/>
+                </w:r>
+                <w:r>
+                  <w:t>Vecka 50</w:t>
+                </w:r>
+                <w:r>
+                  <w:t xml:space="preserve"> </w:t>
+                </w:r>
+                <w:r>
+                  <w:t>-</w:t>
+                </w:r>
+                <w:r>
+                  <w:t xml:space="preserve"> </w:t>
+                </w:r>
+                <w:r>
+                  <w:t>52</w:t>
+                </w:r>
+                <w:r>
+                  <w:br/>
+                </w:r>
+                <w:r>
+                  <w:t xml:space="preserve">Efter det kommer jag lägga på så man kan hantera avvikelser och protokoll. Det kommer jag göra genom att koppla avvikelsen eller protokollet till användaren och även välja så att man kan koppla avvikelsen eller protokoll till vald situation. </w:t>
+                </w:r>
+                <w:r>
+                  <w:br/>
+                </w:r>
+                <w:r>
+                  <w:br/>
                 </w:r>
               </w:p>
             </w:sdtContent>
@@ -1545,22 +1278,20 @@
               <w:showingPlcHdr/>
               <w:picture/>
             </w:sdtPr>
-            <w:sdtEndPr/>
             <w:sdtContent>
               <w:p>
                 <w:pPr>
                   <w:pStyle w:val="vtext"/>
-                  <w:jc w:val="center"/>
                 </w:pPr>
                 <w:r>
                   <w:rPr>
                     <w:noProof/>
                   </w:rPr>
                   <w:drawing>
-                    <wp:inline distT="0" distB="0" distL="0" distR="0" wp14:anchorId="42B4B28B" wp14:editId="29324AB3">
-                      <wp:extent cx="5400000" cy="3337200"/>
+                    <wp:inline distT="0" distB="0" distL="0" distR="0" wp14:anchorId="6E94DAB2" wp14:editId="3C0B0847">
+                      <wp:extent cx="1905000" cy="1905000"/>
                       <wp:effectExtent l="0" t="0" r="0" b="0"/>
-                      <wp:docPr id="6" name="Bild 3"/>
+                      <wp:docPr id="10" name="Bild 6"/>
                       <wp:cNvGraphicFramePr>
                         <a:graphicFrameLocks xmlns:a="http://schemas.openxmlformats.org/drawingml/2006/main" noChangeAspect="1"/>
                       </wp:cNvGraphicFramePr>
@@ -1568,7 +1299,7 @@
                         <a:graphicData uri="http://schemas.openxmlformats.org/drawingml/2006/picture">
                           <pic:pic xmlns:pic="http://schemas.openxmlformats.org/drawingml/2006/picture">
                             <pic:nvPicPr>
-                              <pic:cNvPr id="0" name="Picture 3"/>
+                              <pic:cNvPr id="0" name="Picture 6"/>
                               <pic:cNvPicPr>
                                 <a:picLocks noChangeAspect="1" noChangeArrowheads="1"/>
                               </pic:cNvPicPr>
@@ -1589,7 +1320,7 @@
                             <pic:spPr bwMode="auto">
                               <a:xfrm>
                                 <a:off x="0" y="0"/>
-                                <a:ext cx="5400000" cy="3337200"/>
+                                <a:ext cx="1905000" cy="1905000"/>
                               </a:xfrm>
                               <a:prstGeom prst="rect">
                                 <a:avLst/>
@@ -1627,6 +1358,7 @@
               <w:pStyle w:val="vtext0"/>
             </w:pPr>
             <w:r>
+              <w:lastRenderedPageBreak/>
               <w:t>Datum för redovisning på företaget:</w:t>
             </w:r>
             <w:r>
@@ -1639,27 +1371,16 @@
                 <w:placeholder>
                   <w:docPart w:val="E2CB1A9B46D84CAB99A564DA511363D4"/>
                 </w:placeholder>
-                <w:showingPlcHdr/>
-                <w:date w:fullDate="2016-08-19T00:00:00Z">
+                <w:date w:fullDate="2023-01-11T00:00:00Z">
                   <w:dateFormat w:val="yyyy-MM-dd"/>
                   <w:lid w:val="sv-SE"/>
                   <w:storeMappedDataAs w:val="dateTime"/>
                   <w:calendar w:val="gregorian"/>
                 </w:date>
               </w:sdtPr>
-              <w:sdtEndPr/>
               <w:sdtContent>
                 <w:r>
-                  <w:rPr>
-                    <w:rStyle w:val="PlaceholderText"/>
-                  </w:rPr>
-                  <w:t>D</w:t>
-                </w:r>
-                <w:r>
-                  <w:rPr>
-                    <w:rStyle w:val="PlaceholderText"/>
-                  </w:rPr>
-                  <w:t>atum</w:t>
+                  <w:t>2023-01-11</w:t>
                 </w:r>
               </w:sdtContent>
             </w:sdt>
@@ -1711,17 +1432,16 @@
                 <w:showingPlcHdr/>
                 <w:text/>
               </w:sdtPr>
-              <w:sdtEndPr/>
               <w:sdtContent>
                 <w:r>
                   <w:rPr>
-                    <w:rStyle w:val="PlaceholderText"/>
+                    <w:rStyle w:val="Platshllartext"/>
                   </w:rPr>
                   <w:t>O</w:t>
                 </w:r>
                 <w:r>
                   <w:rPr>
-                    <w:rStyle w:val="PlaceholderText"/>
+                    <w:rStyle w:val="Platshllartext"/>
                   </w:rPr>
                   <w:t>rt</w:t>
                 </w:r>
@@ -1758,17 +1478,16 @@
                   <w:calendar w:val="gregorian"/>
                 </w:date>
               </w:sdtPr>
-              <w:sdtEndPr/>
               <w:sdtContent>
                 <w:r>
                   <w:rPr>
-                    <w:rStyle w:val="PlaceholderText"/>
+                    <w:rStyle w:val="Platshllartext"/>
                   </w:rPr>
                   <w:t>D</w:t>
                 </w:r>
                 <w:r>
                   <w:rPr>
-                    <w:rStyle w:val="PlaceholderText"/>
+                    <w:rStyle w:val="Platshllartext"/>
                   </w:rPr>
                   <w:t>atum</w:t>
                 </w:r>
@@ -1820,7 +1539,7 @@
 </file>
 
 <file path=word/endnotes.xml><?xml version="1.0" encoding="utf-8"?>
-<w:endnotes xmlns:wpc="http://schemas.microsoft.com/office/word/2010/wordprocessingCanvas" xmlns:cx="http://schemas.microsoft.com/office/drawing/2014/chartex" xmlns:cx1="http://schemas.microsoft.com/office/drawing/2015/9/8/chartex" xmlns:cx2="http://schemas.microsoft.com/office/drawing/2015/10/21/chartex" xmlns:cx3="http://schemas.microsoft.com/office/drawing/2016/5/9/chartex" xmlns:cx4="http://schemas.microsoft.com/office/drawing/2016/5/10/chartex" xmlns:cx5="http://schemas.microsoft.com/office/drawing/2016/5/11/chartex" xmlns:cx6="http://schemas.microsoft.com/office/drawing/2016/5/12/chartex" xmlns:cx7="http://schemas.microsoft.com/office/drawing/2016/5/13/chartex" xmlns:cx8="http://schemas.microsoft.com/office/drawing/2016/5/14/chartex" xmlns:mc="http://schemas.openxmlformats.org/markup-compatibility/2006" xmlns:aink="http://schemas.microsoft.com/office/drawing/2016/ink" xmlns:am3d="http://schemas.microsoft.com/office/drawing/2017/model3d" xmlns:o="urn:schemas-microsoft-com:office:office" xmlns:r="http://schemas.openxmlformats.org/officeDocument/2006/relationships" xmlns:m="http://schemas.openxmlformats.org/officeDocument/2006/math" xmlns:v="urn:schemas-microsoft-com:vml" xmlns:wp14="http://schemas.microsoft.com/office/word/2010/wordprocessingDrawing" xmlns:wp="http://schemas.openxmlformats.org/drawingml/2006/wordprocessingDrawing" xmlns:w10="urn:schemas-microsoft-com:office:word" xmlns:w="http://schemas.openxmlformats.org/wordprocessingml/2006/main" xmlns:w14="http://schemas.microsoft.com/office/word/2010/wordml" xmlns:w15="http://schemas.microsoft.com/office/word/2012/wordml" xmlns:w16cex="http://schemas.microsoft.com/office/word/2018/wordml/cex" xmlns:w16cid="http://schemas.microsoft.com/office/word/2016/wordml/cid" xmlns:w16="http://schemas.microsoft.com/office/word/2018/wordml" xmlns:w16se="http://schemas.microsoft.com/office/word/2015/wordml/symex" xmlns:wpg="http://schemas.microsoft.com/office/word/2010/wordprocessingGroup" xmlns:wpi="http://schemas.microsoft.com/office/word/2010/wordprocessingInk" xmlns:wne="http://schemas.microsoft.com/office/word/2006/wordml" xmlns:wps="http://schemas.microsoft.com/office/word/2010/wordprocessingShape" mc:Ignorable="w14 w15 w16se w16cid w16 w16cex wp14">
+<w:endnotes xmlns:wpc="http://schemas.microsoft.com/office/word/2010/wordprocessingCanvas" xmlns:cx="http://schemas.microsoft.com/office/drawing/2014/chartex" xmlns:cx1="http://schemas.microsoft.com/office/drawing/2015/9/8/chartex" xmlns:cx2="http://schemas.microsoft.com/office/drawing/2015/10/21/chartex" xmlns:cx3="http://schemas.microsoft.com/office/drawing/2016/5/9/chartex" xmlns:cx4="http://schemas.microsoft.com/office/drawing/2016/5/10/chartex" xmlns:cx5="http://schemas.microsoft.com/office/drawing/2016/5/11/chartex" xmlns:cx6="http://schemas.microsoft.com/office/drawing/2016/5/12/chartex" xmlns:cx7="http://schemas.microsoft.com/office/drawing/2016/5/13/chartex" xmlns:cx8="http://schemas.microsoft.com/office/drawing/2016/5/14/chartex" xmlns:mc="http://schemas.openxmlformats.org/markup-compatibility/2006" xmlns:aink="http://schemas.microsoft.com/office/drawing/2016/ink" xmlns:am3d="http://schemas.microsoft.com/office/drawing/2017/model3d" xmlns:o="urn:schemas-microsoft-com:office:office" xmlns:oel="http://schemas.microsoft.com/office/2019/extlst" xmlns:r="http://schemas.openxmlformats.org/officeDocument/2006/relationships" xmlns:m="http://schemas.openxmlformats.org/officeDocument/2006/math" xmlns:v="urn:schemas-microsoft-com:vml" xmlns:wp14="http://schemas.microsoft.com/office/word/2010/wordprocessingDrawing" xmlns:wp="http://schemas.openxmlformats.org/drawingml/2006/wordprocessingDrawing" xmlns:w10="urn:schemas-microsoft-com:office:word" xmlns:w="http://schemas.openxmlformats.org/wordprocessingml/2006/main" xmlns:w14="http://schemas.microsoft.com/office/word/2010/wordml" xmlns:w15="http://schemas.microsoft.com/office/word/2012/wordml" xmlns:w16cex="http://schemas.microsoft.com/office/word/2018/wordml/cex" xmlns:w16cid="http://schemas.microsoft.com/office/word/2016/wordml/cid" xmlns:w16="http://schemas.microsoft.com/office/word/2018/wordml" xmlns:w16sdtdh="http://schemas.microsoft.com/office/word/2020/wordml/sdtdatahash" xmlns:w16se="http://schemas.microsoft.com/office/word/2015/wordml/symex" xmlns:wpg="http://schemas.microsoft.com/office/word/2010/wordprocessingGroup" xmlns:wpi="http://schemas.microsoft.com/office/word/2010/wordprocessingInk" xmlns:wne="http://schemas.microsoft.com/office/word/2006/wordml" xmlns:wps="http://schemas.microsoft.com/office/word/2010/wordprocessingShape" mc:Ignorable="w14 w15 w16se w16cid w16 w16cex w16sdtdh wp14">
   <w:endnote w:type="separator" w:id="-1">
     <w:p>
       <w:r>
@@ -1839,10 +1558,10 @@
 </file>
 
 <file path=word/footer1.xml><?xml version="1.0" encoding="utf-8"?>
-<w:ftr xmlns:wpc="http://schemas.microsoft.com/office/word/2010/wordprocessingCanvas" xmlns:cx="http://schemas.microsoft.com/office/drawing/2014/chartex" xmlns:cx1="http://schemas.microsoft.com/office/drawing/2015/9/8/chartex" xmlns:cx2="http://schemas.microsoft.com/office/drawing/2015/10/21/chartex" xmlns:cx3="http://schemas.microsoft.com/office/drawing/2016/5/9/chartex" xmlns:cx4="http://schemas.microsoft.com/office/drawing/2016/5/10/chartex" xmlns:cx5="http://schemas.microsoft.com/office/drawing/2016/5/11/chartex" xmlns:cx6="http://schemas.microsoft.com/office/drawing/2016/5/12/chartex" xmlns:cx7="http://schemas.microsoft.com/office/drawing/2016/5/13/chartex" xmlns:cx8="http://schemas.microsoft.com/office/drawing/2016/5/14/chartex" xmlns:mc="http://schemas.openxmlformats.org/markup-compatibility/2006" xmlns:aink="http://schemas.microsoft.com/office/drawing/2016/ink" xmlns:am3d="http://schemas.microsoft.com/office/drawing/2017/model3d" xmlns:o="urn:schemas-microsoft-com:office:office" xmlns:r="http://schemas.openxmlformats.org/officeDocument/2006/relationships" xmlns:m="http://schemas.openxmlformats.org/officeDocument/2006/math" xmlns:v="urn:schemas-microsoft-com:vml" xmlns:wp14="http://schemas.microsoft.com/office/word/2010/wordprocessingDrawing" xmlns:wp="http://schemas.openxmlformats.org/drawingml/2006/wordprocessingDrawing" xmlns:w10="urn:schemas-microsoft-com:office:word" xmlns:w="http://schemas.openxmlformats.org/wordprocessingml/2006/main" xmlns:w14="http://schemas.microsoft.com/office/word/2010/wordml" xmlns:w15="http://schemas.microsoft.com/office/word/2012/wordml" xmlns:w16cex="http://schemas.microsoft.com/office/word/2018/wordml/cex" xmlns:w16cid="http://schemas.microsoft.com/office/word/2016/wordml/cid" xmlns:w16="http://schemas.microsoft.com/office/word/2018/wordml" xmlns:w16se="http://schemas.microsoft.com/office/word/2015/wordml/symex" xmlns:wpg="http://schemas.microsoft.com/office/word/2010/wordprocessingGroup" xmlns:wpi="http://schemas.microsoft.com/office/word/2010/wordprocessingInk" xmlns:wne="http://schemas.microsoft.com/office/word/2006/wordml" xmlns:wps="http://schemas.microsoft.com/office/word/2010/wordprocessingShape" mc:Ignorable="w14 w15 w16se w16cid w16 w16cex wp14">
+<w:ftr xmlns:wpc="http://schemas.microsoft.com/office/word/2010/wordprocessingCanvas" xmlns:cx="http://schemas.microsoft.com/office/drawing/2014/chartex" xmlns:cx1="http://schemas.microsoft.com/office/drawing/2015/9/8/chartex" xmlns:cx2="http://schemas.microsoft.com/office/drawing/2015/10/21/chartex" xmlns:cx3="http://schemas.microsoft.com/office/drawing/2016/5/9/chartex" xmlns:cx4="http://schemas.microsoft.com/office/drawing/2016/5/10/chartex" xmlns:cx5="http://schemas.microsoft.com/office/drawing/2016/5/11/chartex" xmlns:cx6="http://schemas.microsoft.com/office/drawing/2016/5/12/chartex" xmlns:cx7="http://schemas.microsoft.com/office/drawing/2016/5/13/chartex" xmlns:cx8="http://schemas.microsoft.com/office/drawing/2016/5/14/chartex" xmlns:mc="http://schemas.openxmlformats.org/markup-compatibility/2006" xmlns:aink="http://schemas.microsoft.com/office/drawing/2016/ink" xmlns:am3d="http://schemas.microsoft.com/office/drawing/2017/model3d" xmlns:o="urn:schemas-microsoft-com:office:office" xmlns:oel="http://schemas.microsoft.com/office/2019/extlst" xmlns:r="http://schemas.openxmlformats.org/officeDocument/2006/relationships" xmlns:m="http://schemas.openxmlformats.org/officeDocument/2006/math" xmlns:v="urn:schemas-microsoft-com:vml" xmlns:wp14="http://schemas.microsoft.com/office/word/2010/wordprocessingDrawing" xmlns:wp="http://schemas.openxmlformats.org/drawingml/2006/wordprocessingDrawing" xmlns:w10="urn:schemas-microsoft-com:office:word" xmlns:w="http://schemas.openxmlformats.org/wordprocessingml/2006/main" xmlns:w14="http://schemas.microsoft.com/office/word/2010/wordml" xmlns:w15="http://schemas.microsoft.com/office/word/2012/wordml" xmlns:w16cex="http://schemas.microsoft.com/office/word/2018/wordml/cex" xmlns:w16cid="http://schemas.microsoft.com/office/word/2016/wordml/cid" xmlns:w16="http://schemas.microsoft.com/office/word/2018/wordml" xmlns:w16sdtdh="http://schemas.microsoft.com/office/word/2020/wordml/sdtdatahash" xmlns:w16se="http://schemas.microsoft.com/office/word/2015/wordml/symex" xmlns:wpg="http://schemas.microsoft.com/office/word/2010/wordprocessingGroup" xmlns:wpi="http://schemas.microsoft.com/office/word/2010/wordprocessingInk" xmlns:wne="http://schemas.microsoft.com/office/word/2006/wordml" xmlns:wps="http://schemas.microsoft.com/office/word/2010/wordprocessingShape" mc:Ignorable="w14 w15 w16se w16cid w16 w16cex w16sdtdh wp14">
   <w:p>
     <w:pPr>
-      <w:pStyle w:val="Footer"/>
+      <w:pStyle w:val="Sidfot"/>
       <w:rPr>
         <w:sz w:val="18"/>
         <w:szCs w:val="18"/>
@@ -1861,7 +1580,7 @@
 </file>
 
 <file path=word/footnotes.xml><?xml version="1.0" encoding="utf-8"?>
-<w:footnotes xmlns:wpc="http://schemas.microsoft.com/office/word/2010/wordprocessingCanvas" xmlns:cx="http://schemas.microsoft.com/office/drawing/2014/chartex" xmlns:cx1="http://schemas.microsoft.com/office/drawing/2015/9/8/chartex" xmlns:cx2="http://schemas.microsoft.com/office/drawing/2015/10/21/chartex" xmlns:cx3="http://schemas.microsoft.com/office/drawing/2016/5/9/chartex" xmlns:cx4="http://schemas.microsoft.com/office/drawing/2016/5/10/chartex" xmlns:cx5="http://schemas.microsoft.com/office/drawing/2016/5/11/chartex" xmlns:cx6="http://schemas.microsoft.com/office/drawing/2016/5/12/chartex" xmlns:cx7="http://schemas.microsoft.com/office/drawing/2016/5/13/chartex" xmlns:cx8="http://schemas.microsoft.com/office/drawing/2016/5/14/chartex" xmlns:mc="http://schemas.openxmlformats.org/markup-compatibility/2006" xmlns:aink="http://schemas.microsoft.com/office/drawing/2016/ink" xmlns:am3d="http://schemas.microsoft.com/office/drawing/2017/model3d" xmlns:o="urn:schemas-microsoft-com:office:office" xmlns:r="http://schemas.openxmlformats.org/officeDocument/2006/relationships" xmlns:m="http://schemas.openxmlformats.org/officeDocument/2006/math" xmlns:v="urn:schemas-microsoft-com:vml" xmlns:wp14="http://schemas.microsoft.com/office/word/2010/wordprocessingDrawing" xmlns:wp="http://schemas.openxmlformats.org/drawingml/2006/wordprocessingDrawing" xmlns:w10="urn:schemas-microsoft-com:office:word" xmlns:w="http://schemas.openxmlformats.org/wordprocessingml/2006/main" xmlns:w14="http://schemas.microsoft.com/office/word/2010/wordml" xmlns:w15="http://schemas.microsoft.com/office/word/2012/wordml" xmlns:w16cex="http://schemas.microsoft.com/office/word/2018/wordml/cex" xmlns:w16cid="http://schemas.microsoft.com/office/word/2016/wordml/cid" xmlns:w16="http://schemas.microsoft.com/office/word/2018/wordml" xmlns:w16se="http://schemas.microsoft.com/office/word/2015/wordml/symex" xmlns:wpg="http://schemas.microsoft.com/office/word/2010/wordprocessingGroup" xmlns:wpi="http://schemas.microsoft.com/office/word/2010/wordprocessingInk" xmlns:wne="http://schemas.microsoft.com/office/word/2006/wordml" xmlns:wps="http://schemas.microsoft.com/office/word/2010/wordprocessingShape" mc:Ignorable="w14 w15 w16se w16cid w16 w16cex wp14">
+<w:footnotes xmlns:wpc="http://schemas.microsoft.com/office/word/2010/wordprocessingCanvas" xmlns:cx="http://schemas.microsoft.com/office/drawing/2014/chartex" xmlns:cx1="http://schemas.microsoft.com/office/drawing/2015/9/8/chartex" xmlns:cx2="http://schemas.microsoft.com/office/drawing/2015/10/21/chartex" xmlns:cx3="http://schemas.microsoft.com/office/drawing/2016/5/9/chartex" xmlns:cx4="http://schemas.microsoft.com/office/drawing/2016/5/10/chartex" xmlns:cx5="http://schemas.microsoft.com/office/drawing/2016/5/11/chartex" xmlns:cx6="http://schemas.microsoft.com/office/drawing/2016/5/12/chartex" xmlns:cx7="http://schemas.microsoft.com/office/drawing/2016/5/13/chartex" xmlns:cx8="http://schemas.microsoft.com/office/drawing/2016/5/14/chartex" xmlns:mc="http://schemas.openxmlformats.org/markup-compatibility/2006" xmlns:aink="http://schemas.microsoft.com/office/drawing/2016/ink" xmlns:am3d="http://schemas.microsoft.com/office/drawing/2017/model3d" xmlns:o="urn:schemas-microsoft-com:office:office" xmlns:oel="http://schemas.microsoft.com/office/2019/extlst" xmlns:r="http://schemas.openxmlformats.org/officeDocument/2006/relationships" xmlns:m="http://schemas.openxmlformats.org/officeDocument/2006/math" xmlns:v="urn:schemas-microsoft-com:vml" xmlns:wp14="http://schemas.microsoft.com/office/word/2010/wordprocessingDrawing" xmlns:wp="http://schemas.openxmlformats.org/drawingml/2006/wordprocessingDrawing" xmlns:w10="urn:schemas-microsoft-com:office:word" xmlns:w="http://schemas.openxmlformats.org/wordprocessingml/2006/main" xmlns:w14="http://schemas.microsoft.com/office/word/2010/wordml" xmlns:w15="http://schemas.microsoft.com/office/word/2012/wordml" xmlns:w16cex="http://schemas.microsoft.com/office/word/2018/wordml/cex" xmlns:w16cid="http://schemas.microsoft.com/office/word/2016/wordml/cid" xmlns:w16="http://schemas.microsoft.com/office/word/2018/wordml" xmlns:w16sdtdh="http://schemas.microsoft.com/office/word/2020/wordml/sdtdatahash" xmlns:w16se="http://schemas.microsoft.com/office/word/2015/wordml/symex" xmlns:wpg="http://schemas.microsoft.com/office/word/2010/wordprocessingGroup" xmlns:wpi="http://schemas.microsoft.com/office/word/2010/wordprocessingInk" xmlns:wne="http://schemas.microsoft.com/office/word/2006/wordml" xmlns:wps="http://schemas.microsoft.com/office/word/2010/wordprocessingShape" mc:Ignorable="w14 w15 w16se w16cid w16 w16cex w16sdtdh wp14">
   <w:footnote w:type="separator" w:id="-1">
     <w:p>
       <w:r>
@@ -1880,10 +1599,10 @@
 </file>
 
 <file path=word/header1.xml><?xml version="1.0" encoding="utf-8"?>
-<w:hdr xmlns:wpc="http://schemas.microsoft.com/office/word/2010/wordprocessingCanvas" xmlns:cx="http://schemas.microsoft.com/office/drawing/2014/chartex" xmlns:cx1="http://schemas.microsoft.com/office/drawing/2015/9/8/chartex" xmlns:cx2="http://schemas.microsoft.com/office/drawing/2015/10/21/chartex" xmlns:cx3="http://schemas.microsoft.com/office/drawing/2016/5/9/chartex" xmlns:cx4="http://schemas.microsoft.com/office/drawing/2016/5/10/chartex" xmlns:cx5="http://schemas.microsoft.com/office/drawing/2016/5/11/chartex" xmlns:cx6="http://schemas.microsoft.com/office/drawing/2016/5/12/chartex" xmlns:cx7="http://schemas.microsoft.com/office/drawing/2016/5/13/chartex" xmlns:cx8="http://schemas.microsoft.com/office/drawing/2016/5/14/chartex" xmlns:mc="http://schemas.openxmlformats.org/markup-compatibility/2006" xmlns:aink="http://schemas.microsoft.com/office/drawing/2016/ink" xmlns:am3d="http://schemas.microsoft.com/office/drawing/2017/model3d" xmlns:o="urn:schemas-microsoft-com:office:office" xmlns:r="http://schemas.openxmlformats.org/officeDocument/2006/relationships" xmlns:m="http://schemas.openxmlformats.org/officeDocument/2006/math" xmlns:v="urn:schemas-microsoft-com:vml" xmlns:wp14="http://schemas.microsoft.com/office/word/2010/wordprocessingDrawing" xmlns:wp="http://schemas.openxmlformats.org/drawingml/2006/wordprocessingDrawing" xmlns:w10="urn:schemas-microsoft-com:office:word" xmlns:w="http://schemas.openxmlformats.org/wordprocessingml/2006/main" xmlns:w14="http://schemas.microsoft.com/office/word/2010/wordml" xmlns:w15="http://schemas.microsoft.com/office/word/2012/wordml" xmlns:w16cex="http://schemas.microsoft.com/office/word/2018/wordml/cex" xmlns:w16cid="http://schemas.microsoft.com/office/word/2016/wordml/cid" xmlns:w16="http://schemas.microsoft.com/office/word/2018/wordml" xmlns:w16se="http://schemas.microsoft.com/office/word/2015/wordml/symex" xmlns:wpg="http://schemas.microsoft.com/office/word/2010/wordprocessingGroup" xmlns:wpi="http://schemas.microsoft.com/office/word/2010/wordprocessingInk" xmlns:wne="http://schemas.microsoft.com/office/word/2006/wordml" xmlns:wps="http://schemas.microsoft.com/office/word/2010/wordprocessingShape" mc:Ignorable="w14 w15 w16se w16cid w16 w16cex wp14">
+<w:hdr xmlns:wpc="http://schemas.microsoft.com/office/word/2010/wordprocessingCanvas" xmlns:cx="http://schemas.microsoft.com/office/drawing/2014/chartex" xmlns:cx1="http://schemas.microsoft.com/office/drawing/2015/9/8/chartex" xmlns:cx2="http://schemas.microsoft.com/office/drawing/2015/10/21/chartex" xmlns:cx3="http://schemas.microsoft.com/office/drawing/2016/5/9/chartex" xmlns:cx4="http://schemas.microsoft.com/office/drawing/2016/5/10/chartex" xmlns:cx5="http://schemas.microsoft.com/office/drawing/2016/5/11/chartex" xmlns:cx6="http://schemas.microsoft.com/office/drawing/2016/5/12/chartex" xmlns:cx7="http://schemas.microsoft.com/office/drawing/2016/5/13/chartex" xmlns:cx8="http://schemas.microsoft.com/office/drawing/2016/5/14/chartex" xmlns:mc="http://schemas.openxmlformats.org/markup-compatibility/2006" xmlns:aink="http://schemas.microsoft.com/office/drawing/2016/ink" xmlns:am3d="http://schemas.microsoft.com/office/drawing/2017/model3d" xmlns:o="urn:schemas-microsoft-com:office:office" xmlns:oel="http://schemas.microsoft.com/office/2019/extlst" xmlns:r="http://schemas.openxmlformats.org/officeDocument/2006/relationships" xmlns:m="http://schemas.openxmlformats.org/officeDocument/2006/math" xmlns:v="urn:schemas-microsoft-com:vml" xmlns:wp14="http://schemas.microsoft.com/office/word/2010/wordprocessingDrawing" xmlns:wp="http://schemas.openxmlformats.org/drawingml/2006/wordprocessingDrawing" xmlns:w10="urn:schemas-microsoft-com:office:word" xmlns:w="http://schemas.openxmlformats.org/wordprocessingml/2006/main" xmlns:w14="http://schemas.microsoft.com/office/word/2010/wordml" xmlns:w15="http://schemas.microsoft.com/office/word/2012/wordml" xmlns:w16cex="http://schemas.microsoft.com/office/word/2018/wordml/cex" xmlns:w16cid="http://schemas.microsoft.com/office/word/2016/wordml/cid" xmlns:w16="http://schemas.microsoft.com/office/word/2018/wordml" xmlns:w16sdtdh="http://schemas.microsoft.com/office/word/2020/wordml/sdtdatahash" xmlns:w16se="http://schemas.microsoft.com/office/word/2015/wordml/symex" xmlns:wpg="http://schemas.microsoft.com/office/word/2010/wordprocessingGroup" xmlns:wpi="http://schemas.microsoft.com/office/word/2010/wordprocessingInk" xmlns:wne="http://schemas.microsoft.com/office/word/2006/wordml" xmlns:wps="http://schemas.microsoft.com/office/word/2010/wordprocessingShape" mc:Ignorable="w14 w15 w16se w16cid w16 w16cex w16sdtdh wp14">
   <w:p>
     <w:pPr>
-      <w:pStyle w:val="Header"/>
+      <w:pStyle w:val="Sidhuvud"/>
     </w:pPr>
     <w:r>
       <w:rPr>
@@ -2012,7 +1731,7 @@
               <v:stroke joinstyle="miter"/>
               <v:path gradientshapeok="t" o:connecttype="rect"/>
             </v:shapetype>
-            <v:shape id="Textruta 3" o:spid="_x0000_s1026" type="#_x0000_t202" style="position:absolute;margin-left:160.9pt;margin-top:8.1pt;width:289.2pt;height:54pt;z-index:251662336;visibility:visible;mso-wrap-style:square;mso-width-percent:0;mso-height-percent:0;mso-wrap-distance-left:9pt;mso-wrap-distance-top:0;mso-wrap-distance-right:9pt;mso-wrap-distance-bottom:0;mso-position-horizontal:absolute;mso-position-horizontal-relative:text;mso-position-vertical:absolute;mso-position-vertical-relative:text;mso-width-percent:0;mso-height-percent:0;mso-width-relative:margin;mso-height-relative:margin;v-text-anchor:top" o:gfxdata="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" filled="f" stroked="f">
+            <v:shape id="Textruta 3" o:spid="_x0000_s1026" type="#_x0000_t202" style="position:absolute;margin-left:160.9pt;margin-top:8.1pt;width:289.2pt;height:54pt;z-index:251662336;visibility:visible;mso-wrap-style:square;mso-width-percent:0;mso-height-percent:0;mso-wrap-distance-left:9pt;mso-wrap-distance-top:0;mso-wrap-distance-right:9pt;mso-wrap-distance-bottom:0;mso-position-horizontal:absolute;mso-position-horizontal-relative:text;mso-position-vertical:absolute;mso-position-vertical-relative:text;mso-width-percent:0;mso-height-percent:0;mso-width-relative:margin;mso-height-relative:margin;v-text-anchor:top" o:gfxdata="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" filled="f" stroked="f">
               <v:textbox>
                 <w:txbxContent>
                   <w:p>
@@ -2259,7 +1978,7 @@
         </mc:Choice>
         <mc:Fallback>
           <w:pict>
-            <v:shape w14:anchorId="01F82C58" id="Textruta 4" o:spid="_x0000_s1027" type="#_x0000_t202" style="position:absolute;margin-left:333pt;margin-top:70.7pt;width:117pt;height:36pt;z-index:251663360;visibility:visible;mso-wrap-style:square;mso-width-percent:0;mso-wrap-distance-left:9pt;mso-wrap-distance-top:0;mso-wrap-distance-right:9pt;mso-wrap-distance-bottom:0;mso-position-horizontal:absolute;mso-position-horizontal-relative:text;mso-position-vertical:absolute;mso-position-vertical-relative:text;mso-width-percent:0;mso-width-relative:margin;v-text-anchor:top" o:gfxdata="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" filled="f" stroked="f">
+            <v:shape w14:anchorId="01F82C58" id="Textruta 4" o:spid="_x0000_s1027" type="#_x0000_t202" style="position:absolute;margin-left:333pt;margin-top:70.7pt;width:117pt;height:36pt;z-index:251663360;visibility:visible;mso-wrap-style:square;mso-width-percent:0;mso-wrap-distance-left:9pt;mso-wrap-distance-top:0;mso-wrap-distance-right:9pt;mso-wrap-distance-bottom:0;mso-position-horizontal:absolute;mso-position-horizontal-relative:text;mso-position-vertical:absolute;mso-position-vertical-relative:text;mso-width-percent:0;mso-width-relative:margin;v-text-anchor:top" o:gfxdata="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" filled="f" stroked="f">
               <v:textbox>
                 <w:txbxContent>
                   <w:p>
@@ -2456,7 +2175,7 @@
 </file>
 
 <file path=word/numbering.xml><?xml version="1.0" encoding="utf-8"?>
-<w:numbering xmlns:wpc="http://schemas.microsoft.com/office/word/2010/wordprocessingCanvas" xmlns:cx="http://schemas.microsoft.com/office/drawing/2014/chartex" xmlns:cx1="http://schemas.microsoft.com/office/drawing/2015/9/8/chartex" xmlns:cx2="http://schemas.microsoft.com/office/drawing/2015/10/21/chartex" xmlns:cx3="http://schemas.microsoft.com/office/drawing/2016/5/9/chartex" xmlns:cx4="http://schemas.microsoft.com/office/drawing/2016/5/10/chartex" xmlns:cx5="http://schemas.microsoft.com/office/drawing/2016/5/11/chartex" xmlns:cx6="http://schemas.microsoft.com/office/drawing/2016/5/12/chartex" xmlns:cx7="http://schemas.microsoft.com/office/drawing/2016/5/13/chartex" xmlns:cx8="http://schemas.microsoft.com/office/drawing/2016/5/14/chartex" xmlns:mc="http://schemas.openxmlformats.org/markup-compatibility/2006" xmlns:aink="http://schemas.microsoft.com/office/drawing/2016/ink" xmlns:am3d="http://schemas.microsoft.com/office/drawing/2017/model3d" xmlns:o="urn:schemas-microsoft-com:office:office" xmlns:r="http://schemas.openxmlformats.org/officeDocument/2006/relationships" xmlns:m="http://schemas.openxmlformats.org/officeDocument/2006/math" xmlns:v="urn:schemas-microsoft-com:vml" xmlns:wp14="http://schemas.microsoft.com/office/word/2010/wordprocessingDrawing" xmlns:wp="http://schemas.openxmlformats.org/drawingml/2006/wordprocessingDrawing" xmlns:w10="urn:schemas-microsoft-com:office:word" xmlns:w="http://schemas.openxmlformats.org/wordprocessingml/2006/main" xmlns:w14="http://schemas.microsoft.com/office/word/2010/wordml" xmlns:w15="http://schemas.microsoft.com/office/word/2012/wordml" xmlns:w16cex="http://schemas.microsoft.com/office/word/2018/wordml/cex" xmlns:w16cid="http://schemas.microsoft.com/office/word/2016/wordml/cid" xmlns:w16="http://schemas.microsoft.com/office/word/2018/wordml" xmlns:w16se="http://schemas.microsoft.com/office/word/2015/wordml/symex" xmlns:wpg="http://schemas.microsoft.com/office/word/2010/wordprocessingGroup" xmlns:wpi="http://schemas.microsoft.com/office/word/2010/wordprocessingInk" xmlns:wne="http://schemas.microsoft.com/office/word/2006/wordml" xmlns:wps="http://schemas.microsoft.com/office/word/2010/wordprocessingShape" mc:Ignorable="w14 w15 w16se w16cid w16 w16cex wp14">
+<w:numbering xmlns:wpc="http://schemas.microsoft.com/office/word/2010/wordprocessingCanvas" xmlns:cx="http://schemas.microsoft.com/office/drawing/2014/chartex" xmlns:cx1="http://schemas.microsoft.com/office/drawing/2015/9/8/chartex" xmlns:cx2="http://schemas.microsoft.com/office/drawing/2015/10/21/chartex" xmlns:cx3="http://schemas.microsoft.com/office/drawing/2016/5/9/chartex" xmlns:cx4="http://schemas.microsoft.com/office/drawing/2016/5/10/chartex" xmlns:cx5="http://schemas.microsoft.com/office/drawing/2016/5/11/chartex" xmlns:cx6="http://schemas.microsoft.com/office/drawing/2016/5/12/chartex" xmlns:cx7="http://schemas.microsoft.com/office/drawing/2016/5/13/chartex" xmlns:cx8="http://schemas.microsoft.com/office/drawing/2016/5/14/chartex" xmlns:mc="http://schemas.openxmlformats.org/markup-compatibility/2006" xmlns:aink="http://schemas.microsoft.com/office/drawing/2016/ink" xmlns:am3d="http://schemas.microsoft.com/office/drawing/2017/model3d" xmlns:o="urn:schemas-microsoft-com:office:office" xmlns:oel="http://schemas.microsoft.com/office/2019/extlst" xmlns:r="http://schemas.openxmlformats.org/officeDocument/2006/relationships" xmlns:m="http://schemas.openxmlformats.org/officeDocument/2006/math" xmlns:v="urn:schemas-microsoft-com:vml" xmlns:wp14="http://schemas.microsoft.com/office/word/2010/wordprocessingDrawing" xmlns:wp="http://schemas.openxmlformats.org/drawingml/2006/wordprocessingDrawing" xmlns:w10="urn:schemas-microsoft-com:office:word" xmlns:w="http://schemas.openxmlformats.org/wordprocessingml/2006/main" xmlns:w14="http://schemas.microsoft.com/office/word/2010/wordml" xmlns:w15="http://schemas.microsoft.com/office/word/2012/wordml" xmlns:w16cex="http://schemas.microsoft.com/office/word/2018/wordml/cex" xmlns:w16cid="http://schemas.microsoft.com/office/word/2016/wordml/cid" xmlns:w16="http://schemas.microsoft.com/office/word/2018/wordml" xmlns:w16sdtdh="http://schemas.microsoft.com/office/word/2020/wordml/sdtdatahash" xmlns:w16se="http://schemas.microsoft.com/office/word/2015/wordml/symex" xmlns:wpg="http://schemas.microsoft.com/office/word/2010/wordprocessingGroup" xmlns:wpi="http://schemas.microsoft.com/office/word/2010/wordprocessingInk" xmlns:wne="http://schemas.microsoft.com/office/word/2006/wordml" xmlns:wps="http://schemas.microsoft.com/office/word/2010/wordprocessingShape" mc:Ignorable="w14 w15 w16se w16cid w16 w16cex w16sdtdh wp14">
   <w:abstractNum w:abstractNumId="0" w15:restartNumberingAfterBreak="0">
     <w:nsid w:val="3BC002DF"/>
     <w:multiLevelType w:val="hybridMultilevel"/>
@@ -2684,17 +2403,17 @@
       </w:rPr>
     </w:lvl>
   </w:abstractNum>
-  <w:num w:numId="1">
+  <w:num w:numId="1" w16cid:durableId="1454595686">
     <w:abstractNumId w:val="0"/>
   </w:num>
-  <w:num w:numId="2">
+  <w:num w:numId="2" w16cid:durableId="900169040">
     <w:abstractNumId w:val="1"/>
   </w:num>
 </w:numbering>
 </file>
 
 <file path=word/styles.xml><?xml version="1.0" encoding="utf-8"?>
-<w:styles xmlns:mc="http://schemas.openxmlformats.org/markup-compatibility/2006" xmlns:r="http://schemas.openxmlformats.org/officeDocument/2006/relationships" xmlns:w="http://schemas.openxmlformats.org/wordprocessingml/2006/main" xmlns:w14="http://schemas.microsoft.com/office/word/2010/wordml" xmlns:w15="http://schemas.microsoft.com/office/word/2012/wordml" xmlns:w16cex="http://schemas.microsoft.com/office/word/2018/wordml/cex" xmlns:w16cid="http://schemas.microsoft.com/office/word/2016/wordml/cid" xmlns:w16="http://schemas.microsoft.com/office/word/2018/wordml" xmlns:w16se="http://schemas.microsoft.com/office/word/2015/wordml/symex" mc:Ignorable="w14 w15 w16se w16cid w16 w16cex">
+<w:styles xmlns:mc="http://schemas.openxmlformats.org/markup-compatibility/2006" xmlns:r="http://schemas.openxmlformats.org/officeDocument/2006/relationships" xmlns:w="http://schemas.openxmlformats.org/wordprocessingml/2006/main" xmlns:w14="http://schemas.microsoft.com/office/word/2010/wordml" xmlns:w15="http://schemas.microsoft.com/office/word/2012/wordml" xmlns:w16cex="http://schemas.microsoft.com/office/word/2018/wordml/cex" xmlns:w16cid="http://schemas.microsoft.com/office/word/2016/wordml/cid" xmlns:w16="http://schemas.microsoft.com/office/word/2018/wordml" xmlns:w16sdtdh="http://schemas.microsoft.com/office/word/2020/wordml/sdtdatahash" xmlns:w16se="http://schemas.microsoft.com/office/word/2015/wordml/symex" mc:Ignorable="w14 w15 w16se w16cid w16 w16cex w16sdtdh">
   <w:docDefaults>
     <w:rPrDefault>
       <w:rPr>
@@ -2812,6 +2531,7 @@
     <w:lsdException w:name="HTML Sample" w:semiHidden="1" w:unhideWhenUsed="1"/>
     <w:lsdException w:name="HTML Typewriter" w:semiHidden="1" w:unhideWhenUsed="1"/>
     <w:lsdException w:name="HTML Variable" w:semiHidden="1" w:unhideWhenUsed="1"/>
+    <w:lsdException w:name="Normal Table" w:semiHidden="1" w:unhideWhenUsed="1"/>
     <w:lsdException w:name="annotation subject" w:semiHidden="1" w:unhideWhenUsed="1"/>
     <w:lsdException w:name="No List" w:semiHidden="1" w:unhideWhenUsed="1"/>
     <w:lsdException w:name="Outline List 1" w:semiHidden="1" w:unhideWhenUsed="1"/>
@@ -2854,8 +2574,11 @@
     <w:lsdException w:name="Table Contemporary" w:semiHidden="1" w:unhideWhenUsed="1"/>
     <w:lsdException w:name="Table Elegant" w:semiHidden="1" w:unhideWhenUsed="1"/>
     <w:lsdException w:name="Table Professional" w:semiHidden="1" w:unhideWhenUsed="1"/>
+    <w:lsdException w:name="Table Subtle 1" w:semiHidden="1" w:unhideWhenUsed="1"/>
     <w:lsdException w:name="Table Subtle 2" w:semiHidden="1" w:unhideWhenUsed="1"/>
     <w:lsdException w:name="Table Web 1" w:semiHidden="1" w:unhideWhenUsed="1"/>
+    <w:lsdException w:name="Table Web 2" w:semiHidden="1" w:unhideWhenUsed="1"/>
+    <w:lsdException w:name="Table Web 3" w:semiHidden="1" w:unhideWhenUsed="1"/>
     <w:lsdException w:name="Balloon Text" w:semiHidden="1" w:unhideWhenUsed="1"/>
     <w:lsdException w:name="Table Grid" w:uiPriority="59"/>
     <w:lsdException w:name="Table Theme" w:semiHidden="1" w:unhideWhenUsed="1"/>
@@ -3075,11 +2798,11 @@
     <w:name w:val="Normal"/>
     <w:qFormat/>
   </w:style>
-  <w:style w:type="paragraph" w:styleId="Heading1">
+  <w:style w:type="paragraph" w:styleId="Rubrik1">
     <w:name w:val="heading 1"/>
     <w:basedOn w:val="Normal"/>
     <w:next w:val="Normal"/>
-    <w:link w:val="Heading1Char"/>
+    <w:link w:val="Rubrik1Char"/>
     <w:uiPriority w:val="9"/>
     <w:qFormat/>
     <w:rsid w:val="00E27E3F"/>
@@ -3097,11 +2820,11 @@
       <w:szCs w:val="32"/>
     </w:rPr>
   </w:style>
-  <w:style w:type="paragraph" w:styleId="Heading2">
+  <w:style w:type="paragraph" w:styleId="Rubrik2">
     <w:name w:val="heading 2"/>
     <w:basedOn w:val="Normal"/>
     <w:next w:val="Normal"/>
-    <w:link w:val="Heading2Char"/>
+    <w:link w:val="Rubrik2Char"/>
     <w:uiPriority w:val="9"/>
     <w:unhideWhenUsed/>
     <w:qFormat/>
@@ -3121,13 +2844,13 @@
       <w:szCs w:val="26"/>
     </w:rPr>
   </w:style>
-  <w:style w:type="character" w:default="1" w:styleId="DefaultParagraphFont">
+  <w:style w:type="character" w:default="1" w:styleId="Standardstycketeckensnitt">
     <w:name w:val="Default Paragraph Font"/>
     <w:uiPriority w:val="1"/>
     <w:semiHidden/>
     <w:unhideWhenUsed/>
   </w:style>
-  <w:style w:type="table" w:default="1" w:styleId="TableNormal">
+  <w:style w:type="table" w:default="1" w:styleId="Normaltabell">
     <w:name w:val="Normal Table"/>
     <w:uiPriority w:val="99"/>
     <w:semiHidden/>
@@ -3142,16 +2865,16 @@
       </w:tblCellMar>
     </w:tblPr>
   </w:style>
-  <w:style w:type="numbering" w:default="1" w:styleId="NoList">
+  <w:style w:type="numbering" w:default="1" w:styleId="Ingenlista">
     <w:name w:val="No List"/>
     <w:uiPriority w:val="99"/>
     <w:semiHidden/>
     <w:unhideWhenUsed/>
   </w:style>
-  <w:style w:type="character" w:customStyle="1" w:styleId="Heading1Char">
-    <w:name w:val="Heading 1 Char"/>
-    <w:basedOn w:val="DefaultParagraphFont"/>
-    <w:link w:val="Heading1"/>
+  <w:style w:type="character" w:customStyle="1" w:styleId="Rubrik1Char">
+    <w:name w:val="Rubrik 1 Char"/>
+    <w:basedOn w:val="Standardstycketeckensnitt"/>
+    <w:link w:val="Rubrik1"/>
     <w:uiPriority w:val="9"/>
     <w:rsid w:val="00E27E3F"/>
     <w:rPr>
@@ -3163,10 +2886,10 @@
       <w:szCs w:val="32"/>
     </w:rPr>
   </w:style>
-  <w:style w:type="character" w:customStyle="1" w:styleId="Heading2Char">
-    <w:name w:val="Heading 2 Char"/>
-    <w:basedOn w:val="DefaultParagraphFont"/>
-    <w:link w:val="Heading2"/>
+  <w:style w:type="character" w:customStyle="1" w:styleId="Rubrik2Char">
+    <w:name w:val="Rubrik 2 Char"/>
+    <w:basedOn w:val="Standardstycketeckensnitt"/>
+    <w:link w:val="Rubrik2"/>
     <w:uiPriority w:val="9"/>
     <w:rsid w:val="001129F2"/>
     <w:rPr>
@@ -3251,10 +2974,10 @@
       <w:color w:val="auto"/>
     </w:rPr>
   </w:style>
-  <w:style w:type="paragraph" w:styleId="Header">
+  <w:style w:type="paragraph" w:styleId="Sidhuvud">
     <w:name w:val="header"/>
     <w:basedOn w:val="Normal"/>
-    <w:link w:val="HeaderChar"/>
+    <w:link w:val="SidhuvudChar"/>
     <w:uiPriority w:val="99"/>
     <w:unhideWhenUsed/>
     <w:rsid w:val="00667B98"/>
@@ -3265,17 +2988,17 @@
       </w:tabs>
     </w:pPr>
   </w:style>
-  <w:style w:type="character" w:customStyle="1" w:styleId="HeaderChar">
-    <w:name w:val="Header Char"/>
-    <w:basedOn w:val="DefaultParagraphFont"/>
-    <w:link w:val="Header"/>
+  <w:style w:type="character" w:customStyle="1" w:styleId="SidhuvudChar">
+    <w:name w:val="Sidhuvud Char"/>
+    <w:basedOn w:val="Standardstycketeckensnitt"/>
+    <w:link w:val="Sidhuvud"/>
     <w:uiPriority w:val="99"/>
     <w:rsid w:val="00667B98"/>
   </w:style>
-  <w:style w:type="paragraph" w:styleId="Footer">
+  <w:style w:type="paragraph" w:styleId="Sidfot">
     <w:name w:val="footer"/>
     <w:basedOn w:val="Normal"/>
-    <w:link w:val="FooterChar"/>
+    <w:link w:val="SidfotChar"/>
     <w:uiPriority w:val="99"/>
     <w:unhideWhenUsed/>
     <w:rsid w:val="00667B98"/>
@@ -3286,17 +3009,17 @@
       </w:tabs>
     </w:pPr>
   </w:style>
-  <w:style w:type="character" w:customStyle="1" w:styleId="FooterChar">
-    <w:name w:val="Footer Char"/>
-    <w:basedOn w:val="DefaultParagraphFont"/>
-    <w:link w:val="Footer"/>
+  <w:style w:type="character" w:customStyle="1" w:styleId="SidfotChar">
+    <w:name w:val="Sidfot Char"/>
+    <w:basedOn w:val="Standardstycketeckensnitt"/>
+    <w:link w:val="Sidfot"/>
     <w:uiPriority w:val="99"/>
     <w:rsid w:val="00667B98"/>
   </w:style>
-  <w:style w:type="paragraph" w:styleId="BalloonText">
+  <w:style w:type="paragraph" w:styleId="Ballongtext">
     <w:name w:val="Balloon Text"/>
     <w:basedOn w:val="Normal"/>
-    <w:link w:val="BalloonTextChar"/>
+    <w:link w:val="BallongtextChar"/>
     <w:uiPriority w:val="99"/>
     <w:semiHidden/>
     <w:unhideWhenUsed/>
@@ -3307,10 +3030,10 @@
       <w:szCs w:val="18"/>
     </w:rPr>
   </w:style>
-  <w:style w:type="character" w:customStyle="1" w:styleId="BalloonTextChar">
-    <w:name w:val="Balloon Text Char"/>
-    <w:basedOn w:val="DefaultParagraphFont"/>
-    <w:link w:val="BalloonText"/>
+  <w:style w:type="character" w:customStyle="1" w:styleId="BallongtextChar">
+    <w:name w:val="Ballongtext Char"/>
+    <w:basedOn w:val="Standardstycketeckensnitt"/>
+    <w:link w:val="Ballongtext"/>
     <w:uiPriority w:val="99"/>
     <w:semiHidden/>
     <w:rsid w:val="00667B98"/>
@@ -3320,9 +3043,9 @@
       <w:szCs w:val="18"/>
     </w:rPr>
   </w:style>
-  <w:style w:type="character" w:styleId="CommentReference">
+  <w:style w:type="character" w:styleId="Kommentarsreferens">
     <w:name w:val="annotation reference"/>
-    <w:basedOn w:val="DefaultParagraphFont"/>
+    <w:basedOn w:val="Standardstycketeckensnitt"/>
     <w:uiPriority w:val="99"/>
     <w:semiHidden/>
     <w:unhideWhenUsed/>
@@ -3332,28 +3055,28 @@
       <w:szCs w:val="18"/>
     </w:rPr>
   </w:style>
-  <w:style w:type="paragraph" w:styleId="CommentText">
+  <w:style w:type="paragraph" w:styleId="Kommentarer">
     <w:name w:val="annotation text"/>
     <w:basedOn w:val="Normal"/>
-    <w:link w:val="CommentTextChar"/>
+    <w:link w:val="KommentarerChar"/>
     <w:uiPriority w:val="99"/>
     <w:semiHidden/>
     <w:unhideWhenUsed/>
     <w:rsid w:val="005A7468"/>
   </w:style>
-  <w:style w:type="character" w:customStyle="1" w:styleId="CommentTextChar">
-    <w:name w:val="Comment Text Char"/>
-    <w:basedOn w:val="DefaultParagraphFont"/>
-    <w:link w:val="CommentText"/>
+  <w:style w:type="character" w:customStyle="1" w:styleId="KommentarerChar">
+    <w:name w:val="Kommentarer Char"/>
+    <w:basedOn w:val="Standardstycketeckensnitt"/>
+    <w:link w:val="Kommentarer"/>
     <w:uiPriority w:val="99"/>
     <w:semiHidden/>
     <w:rsid w:val="005A7468"/>
   </w:style>
-  <w:style w:type="paragraph" w:styleId="CommentSubject">
+  <w:style w:type="paragraph" w:styleId="Kommentarsmne">
     <w:name w:val="annotation subject"/>
-    <w:basedOn w:val="CommentText"/>
-    <w:next w:val="CommentText"/>
-    <w:link w:val="CommentSubjectChar"/>
+    <w:basedOn w:val="Kommentarer"/>
+    <w:next w:val="Kommentarer"/>
+    <w:link w:val="KommentarsmneChar"/>
     <w:uiPriority w:val="99"/>
     <w:semiHidden/>
     <w:unhideWhenUsed/>
@@ -3365,10 +3088,10 @@
       <w:szCs w:val="20"/>
     </w:rPr>
   </w:style>
-  <w:style w:type="character" w:customStyle="1" w:styleId="CommentSubjectChar">
-    <w:name w:val="Comment Subject Char"/>
-    <w:basedOn w:val="CommentTextChar"/>
-    <w:link w:val="CommentSubject"/>
+  <w:style w:type="character" w:customStyle="1" w:styleId="KommentarsmneChar">
+    <w:name w:val="Kommentarsämne Char"/>
+    <w:basedOn w:val="KommentarerChar"/>
+    <w:link w:val="Kommentarsmne"/>
     <w:uiPriority w:val="99"/>
     <w:semiHidden/>
     <w:rsid w:val="005A7468"/>
@@ -3495,7 +3218,7 @@
       <w:ind w:left="720" w:hanging="360"/>
     </w:pPr>
   </w:style>
-  <w:style w:type="paragraph" w:styleId="ListParagraph">
+  <w:style w:type="paragraph" w:styleId="Liststycke">
     <w:name w:val="List Paragraph"/>
     <w:basedOn w:val="Normal"/>
     <w:uiPriority w:val="34"/>
@@ -3511,9 +3234,9 @@
       <w:sz w:val="18"/>
     </w:rPr>
   </w:style>
-  <w:style w:type="table" w:styleId="TableGrid">
+  <w:style w:type="table" w:styleId="Tabellrutnt">
     <w:name w:val="Table Grid"/>
-    <w:basedOn w:val="TableNormal"/>
+    <w:basedOn w:val="Normaltabell"/>
     <w:uiPriority w:val="59"/>
     <w:rsid w:val="005509C7"/>
     <w:tblPr>
@@ -3527,9 +3250,9 @@
       </w:tblBorders>
     </w:tblPr>
   </w:style>
-  <w:style w:type="character" w:styleId="PlaceholderText">
+  <w:style w:type="character" w:styleId="Platshllartext">
     <w:name w:val="Placeholder Text"/>
-    <w:basedOn w:val="DefaultParagraphFont"/>
+    <w:basedOn w:val="Standardstycketeckensnitt"/>
     <w:uiPriority w:val="99"/>
     <w:semiHidden/>
     <w:rsid w:val="005509C7"/>
@@ -3541,7 +3264,7 @@
 </file>
 
 <file path=word/glossary/document.xml><?xml version="1.0" encoding="utf-8"?>
-<w:glossaryDocument xmlns:wpc="http://schemas.microsoft.com/office/word/2010/wordprocessingCanvas" xmlns:cx="http://schemas.microsoft.com/office/drawing/2014/chartex" xmlns:cx1="http://schemas.microsoft.com/office/drawing/2015/9/8/chartex" xmlns:cx2="http://schemas.microsoft.com/office/drawing/2015/10/21/chartex" xmlns:cx3="http://schemas.microsoft.com/office/drawing/2016/5/9/chartex" xmlns:cx4="http://schemas.microsoft.com/office/drawing/2016/5/10/chartex" xmlns:cx5="http://schemas.microsoft.com/office/drawing/2016/5/11/chartex" xmlns:cx6="http://schemas.microsoft.com/office/drawing/2016/5/12/chartex" xmlns:cx7="http://schemas.microsoft.com/office/drawing/2016/5/13/chartex" xmlns:cx8="http://schemas.microsoft.com/office/drawing/2016/5/14/chartex" xmlns:mc="http://schemas.openxmlformats.org/markup-compatibility/2006" xmlns:aink="http://schemas.microsoft.com/office/drawing/2016/ink" xmlns:am3d="http://schemas.microsoft.com/office/drawing/2017/model3d" xmlns:o="urn:schemas-microsoft-com:office:office" xmlns:r="http://schemas.openxmlformats.org/officeDocument/2006/relationships" xmlns:m="http://schemas.openxmlformats.org/officeDocument/2006/math" xmlns:v="urn:schemas-microsoft-com:vml" xmlns:wp14="http://schemas.microsoft.com/office/word/2010/wordprocessingDrawing" xmlns:wp="http://schemas.openxmlformats.org/drawingml/2006/wordprocessingDrawing" xmlns:w10="urn:schemas-microsoft-com:office:word" xmlns:w="http://schemas.openxmlformats.org/wordprocessingml/2006/main" xmlns:w14="http://schemas.microsoft.com/office/word/2010/wordml" xmlns:w15="http://schemas.microsoft.com/office/word/2012/wordml" xmlns:w16cex="http://schemas.microsoft.com/office/word/2018/wordml/cex" xmlns:w16cid="http://schemas.microsoft.com/office/word/2016/wordml/cid" xmlns:w16="http://schemas.microsoft.com/office/word/2018/wordml" xmlns:w16se="http://schemas.microsoft.com/office/word/2015/wordml/symex" xmlns:wpg="http://schemas.microsoft.com/office/word/2010/wordprocessingGroup" xmlns:wpi="http://schemas.microsoft.com/office/word/2010/wordprocessingInk" xmlns:wne="http://schemas.microsoft.com/office/word/2006/wordml" xmlns:wps="http://schemas.microsoft.com/office/word/2010/wordprocessingShape" mc:Ignorable="w14 w15 w16se w16cid w16 w16cex wp14">
+<w:glossaryDocument xmlns:wpc="http://schemas.microsoft.com/office/word/2010/wordprocessingCanvas" xmlns:cx="http://schemas.microsoft.com/office/drawing/2014/chartex" xmlns:cx1="http://schemas.microsoft.com/office/drawing/2015/9/8/chartex" xmlns:cx2="http://schemas.microsoft.com/office/drawing/2015/10/21/chartex" xmlns:cx3="http://schemas.microsoft.com/office/drawing/2016/5/9/chartex" xmlns:cx4="http://schemas.microsoft.com/office/drawing/2016/5/10/chartex" xmlns:cx5="http://schemas.microsoft.com/office/drawing/2016/5/11/chartex" xmlns:cx6="http://schemas.microsoft.com/office/drawing/2016/5/12/chartex" xmlns:cx7="http://schemas.microsoft.com/office/drawing/2016/5/13/chartex" xmlns:cx8="http://schemas.microsoft.com/office/drawing/2016/5/14/chartex" xmlns:mc="http://schemas.openxmlformats.org/markup-compatibility/2006" xmlns:aink="http://schemas.microsoft.com/office/drawing/2016/ink" xmlns:am3d="http://schemas.microsoft.com/office/drawing/2017/model3d" xmlns:o="urn:schemas-microsoft-com:office:office" xmlns:oel="http://schemas.microsoft.com/office/2019/extlst" xmlns:r="http://schemas.openxmlformats.org/officeDocument/2006/relationships" xmlns:m="http://schemas.openxmlformats.org/officeDocument/2006/math" xmlns:v="urn:schemas-microsoft-com:vml" xmlns:wp14="http://schemas.microsoft.com/office/word/2010/wordprocessingDrawing" xmlns:wp="http://schemas.openxmlformats.org/drawingml/2006/wordprocessingDrawing" xmlns:w10="urn:schemas-microsoft-com:office:word" xmlns:w="http://schemas.openxmlformats.org/wordprocessingml/2006/main" xmlns:w14="http://schemas.microsoft.com/office/word/2010/wordml" xmlns:w15="http://schemas.microsoft.com/office/word/2012/wordml" xmlns:w16cex="http://schemas.microsoft.com/office/word/2018/wordml/cex" xmlns:w16cid="http://schemas.microsoft.com/office/word/2016/wordml/cid" xmlns:w16="http://schemas.microsoft.com/office/word/2018/wordml" xmlns:w16sdtdh="http://schemas.microsoft.com/office/word/2020/wordml/sdtdatahash" xmlns:w16se="http://schemas.microsoft.com/office/word/2015/wordml/symex" xmlns:wpg="http://schemas.microsoft.com/office/word/2010/wordprocessingGroup" xmlns:wpi="http://schemas.microsoft.com/office/word/2010/wordprocessingInk" xmlns:wne="http://schemas.microsoft.com/office/word/2006/wordml" xmlns:wps="http://schemas.microsoft.com/office/word/2010/wordprocessingShape" mc:Ignorable="w14 w15 w16se w16cid w16 w16cex w16sdtdh wp14">
   <w:docParts>
     <w:docPart>
       <w:docPartPr>
@@ -3565,7 +3288,7 @@
           </w:pPr>
           <w:r>
             <w:rPr>
-              <w:rStyle w:val="PlaceholderText"/>
+              <w:rStyle w:val="Platshllartext"/>
             </w:rPr>
             <w:t>Företagets namn</w:t>
           </w:r>
@@ -3594,7 +3317,7 @@
           </w:pPr>
           <w:r>
             <w:rPr>
-              <w:rStyle w:val="PlaceholderText"/>
+              <w:rStyle w:val="Platshllartext"/>
             </w:rPr>
             <w:t>Kort om verksamhetsområde</w:t>
           </w:r>
@@ -3623,7 +3346,7 @@
           </w:pPr>
           <w:r>
             <w:rPr>
-              <w:rStyle w:val="PlaceholderText"/>
+              <w:rStyle w:val="Platshllartext"/>
             </w:rPr>
             <w:t>Besöksadress</w:t>
           </w:r>
@@ -3652,7 +3375,7 @@
           </w:pPr>
           <w:r>
             <w:rPr>
-              <w:rStyle w:val="PlaceholderText"/>
+              <w:rStyle w:val="Platshllartext"/>
             </w:rPr>
             <w:t>Postnr.</w:t>
           </w:r>
@@ -3681,7 +3404,7 @@
           </w:pPr>
           <w:r>
             <w:rPr>
-              <w:rStyle w:val="PlaceholderText"/>
+              <w:rStyle w:val="Platshllartext"/>
             </w:rPr>
             <w:t>Ort</w:t>
           </w:r>
@@ -3710,13 +3433,13 @@
           </w:pPr>
           <w:r>
             <w:rPr>
-              <w:rStyle w:val="PlaceholderText"/>
+              <w:rStyle w:val="Platshllartext"/>
             </w:rPr>
             <w:t>För-/efternamn</w:t>
           </w:r>
           <w:r>
             <w:rPr>
-              <w:rStyle w:val="PlaceholderText"/>
+              <w:rStyle w:val="Platshllartext"/>
             </w:rPr>
             <w:t>.</w:t>
           </w:r>
@@ -3745,7 +3468,7 @@
           </w:pPr>
           <w:r>
             <w:rPr>
-              <w:rStyle w:val="PlaceholderText"/>
+              <w:rStyle w:val="Platshllartext"/>
             </w:rPr>
             <w:t>Telefonnr.</w:t>
           </w:r>
@@ -3774,7 +3497,7 @@
           </w:pPr>
           <w:r>
             <w:rPr>
-              <w:rStyle w:val="PlaceholderText"/>
+              <w:rStyle w:val="Platshllartext"/>
             </w:rPr>
             <w:t>E-postadress.</w:t>
           </w:r>
@@ -3803,7 +3526,7 @@
           </w:pPr>
           <w:r>
             <w:rPr>
-              <w:rStyle w:val="PlaceholderText"/>
+              <w:rStyle w:val="Platshllartext"/>
             </w:rPr>
             <w:t>För-/efternamn</w:t>
           </w:r>
@@ -3832,7 +3555,7 @@
           </w:pPr>
           <w:r>
             <w:rPr>
-              <w:rStyle w:val="PlaceholderText"/>
+              <w:rStyle w:val="Platshllartext"/>
             </w:rPr>
             <w:t>Telefonnr.</w:t>
           </w:r>
@@ -3861,7 +3584,7 @@
           </w:pPr>
           <w:r>
             <w:rPr>
-              <w:rStyle w:val="PlaceholderText"/>
+              <w:rStyle w:val="Platshllartext"/>
             </w:rPr>
             <w:t>E-postadress.</w:t>
           </w:r>
@@ -3890,7 +3613,7 @@
           </w:pPr>
           <w:r>
             <w:rPr>
-              <w:rStyle w:val="PlaceholderText"/>
+              <w:rStyle w:val="Platshllartext"/>
             </w:rPr>
             <w:t>Ort</w:t>
           </w:r>
@@ -3919,13 +3642,13 @@
           </w:pPr>
           <w:r>
             <w:rPr>
-              <w:rStyle w:val="PlaceholderText"/>
+              <w:rStyle w:val="Platshllartext"/>
             </w:rPr>
             <w:t>D</w:t>
           </w:r>
           <w:r>
             <w:rPr>
-              <w:rStyle w:val="PlaceholderText"/>
+              <w:rStyle w:val="Platshllartext"/>
             </w:rPr>
             <w:t>atum</w:t>
           </w:r>
@@ -3954,13 +3677,13 @@
           </w:pPr>
           <w:r>
             <w:rPr>
-              <w:rStyle w:val="PlaceholderText"/>
+              <w:rStyle w:val="Platshllartext"/>
             </w:rPr>
             <w:t>D</w:t>
           </w:r>
           <w:r>
             <w:rPr>
-              <w:rStyle w:val="PlaceholderText"/>
+              <w:rStyle w:val="Platshllartext"/>
             </w:rPr>
             <w:t>atum</w:t>
           </w:r>
@@ -3989,7 +3712,7 @@
           </w:pPr>
           <w:r>
             <w:rPr>
-              <w:rStyle w:val="PlaceholderText"/>
+              <w:rStyle w:val="Platshllartext"/>
               <w:sz w:val="24"/>
               <w:szCs w:val="24"/>
             </w:rPr>
@@ -3997,7 +3720,7 @@
           </w:r>
           <w:r>
             <w:rPr>
-              <w:rStyle w:val="PlaceholderText"/>
+              <w:rStyle w:val="Platshllartext"/>
               <w:sz w:val="24"/>
               <w:szCs w:val="24"/>
             </w:rPr>
@@ -4005,7 +3728,7 @@
           </w:r>
           <w:r>
             <w:rPr>
-              <w:rStyle w:val="PlaceholderText"/>
+              <w:rStyle w:val="Platshllartext"/>
               <w:sz w:val="24"/>
               <w:szCs w:val="24"/>
             </w:rPr>
@@ -4034,24 +3757,24 @@
           <w:pPr>
             <w:pStyle w:val="vtext"/>
             <w:rPr>
-              <w:rStyle w:val="PlaceholderText"/>
+              <w:rStyle w:val="Platshllartext"/>
             </w:rPr>
           </w:pPr>
           <w:r>
             <w:rPr>
-              <w:rStyle w:val="PlaceholderText"/>
+              <w:rStyle w:val="Platshllartext"/>
             </w:rPr>
             <w:t>När vi nu känner till bakgrunden och problemen vi idag har så ska målet på ett lika tydligt sätt påvisa vad vi konkret vill uppnå med projektet</w:t>
           </w:r>
           <w:r>
             <w:rPr>
-              <w:rStyle w:val="PlaceholderText"/>
+              <w:rStyle w:val="Platshllartext"/>
             </w:rPr>
             <w:t>/uppdraget</w:t>
           </w:r>
           <w:r>
             <w:rPr>
-              <w:rStyle w:val="PlaceholderText"/>
+              <w:rStyle w:val="Platshllartext"/>
             </w:rPr>
             <w:t>. I målbeskrivningen bör två saker beskrivas så kortfattat som möjligt:</w:t>
           </w:r>
@@ -4060,24 +3783,24 @@
           <w:pPr>
             <w:pStyle w:val="vtext"/>
             <w:rPr>
-              <w:rStyle w:val="PlaceholderText"/>
+              <w:rStyle w:val="Platshllartext"/>
             </w:rPr>
           </w:pPr>
           <w:r>
             <w:rPr>
-              <w:rStyle w:val="PlaceholderText"/>
+              <w:rStyle w:val="Platshllartext"/>
             </w:rPr>
             <w:t>1.</w:t>
           </w:r>
           <w:r>
             <w:rPr>
-              <w:rStyle w:val="PlaceholderText"/>
+              <w:rStyle w:val="Platshllartext"/>
             </w:rPr>
             <w:t xml:space="preserve"> </w:t>
           </w:r>
           <w:r>
             <w:rPr>
-              <w:rStyle w:val="PlaceholderText"/>
+              <w:rStyle w:val="Platshllartext"/>
             </w:rPr>
             <w:t>Vad ska införas/förändras/implementeras förklaras i löptext</w:t>
           </w:r>
@@ -4086,18 +3809,18 @@
           <w:pPr>
             <w:pStyle w:val="vtext"/>
             <w:rPr>
-              <w:rStyle w:val="PlaceholderText"/>
+              <w:rStyle w:val="Platshllartext"/>
             </w:rPr>
           </w:pPr>
           <w:r>
             <w:rPr>
-              <w:rStyle w:val="PlaceholderText"/>
+              <w:rStyle w:val="Platshllartext"/>
             </w:rPr>
             <w:t xml:space="preserve">2. </w:t>
           </w:r>
           <w:r>
             <w:rPr>
-              <w:rStyle w:val="PlaceholderText"/>
+              <w:rStyle w:val="Platshllartext"/>
             </w:rPr>
             <w:t>Vad är dom förväntade resultaten av att göra detta</w:t>
           </w:r>
@@ -4106,18 +3829,18 @@
           <w:pPr>
             <w:pStyle w:val="vtext"/>
             <w:rPr>
-              <w:rStyle w:val="PlaceholderText"/>
+              <w:rStyle w:val="Platshllartext"/>
             </w:rPr>
           </w:pPr>
           <w:r>
             <w:rPr>
-              <w:rStyle w:val="PlaceholderText"/>
+              <w:rStyle w:val="Platshllartext"/>
             </w:rPr>
             <w:t>Återigen blir det tydligast för alla om dom förväntade resultaten konkretiseras med mät</w:t>
           </w:r>
           <w:r>
             <w:rPr>
-              <w:rStyle w:val="PlaceholderText"/>
+              <w:rStyle w:val="Platshllartext"/>
             </w:rPr>
             <w:t>etal eller så kallade målvärden.</w:t>
           </w:r>
@@ -4128,43 +3851,43 @@
           </w:pPr>
           <w:r>
             <w:rPr>
-              <w:rStyle w:val="PlaceholderText"/>
+              <w:rStyle w:val="Platshllartext"/>
             </w:rPr>
             <w:t>Det kan vara svårt många gånger att förutse vilka resultaten kommer att bli men man får göra en kvalificerad bedömning efter bästa förmåga. Resultaten kan bli lite sämre eller lite bättre när projektet</w:t>
           </w:r>
           <w:r>
             <w:rPr>
-              <w:rStyle w:val="PlaceholderText"/>
+              <w:rStyle w:val="Platshllartext"/>
             </w:rPr>
             <w:t>/uppdraget</w:t>
           </w:r>
           <w:r>
             <w:rPr>
-              <w:rStyle w:val="PlaceholderText"/>
+              <w:rStyle w:val="Platshllartext"/>
             </w:rPr>
             <w:t xml:space="preserve"> väl är genomfört och uppföljt. </w:t>
           </w:r>
           <w:r>
             <w:rPr>
-              <w:rStyle w:val="PlaceholderText"/>
+              <w:rStyle w:val="Platshllartext"/>
             </w:rPr>
             <w:t xml:space="preserve">Ju </w:t>
           </w:r>
           <w:r>
             <w:rPr>
-              <w:rStyle w:val="PlaceholderText"/>
+              <w:rStyle w:val="Platshllartext"/>
             </w:rPr>
             <w:t>noggrannare förarbete man gjort desto bättre bli</w:t>
           </w:r>
           <w:r>
             <w:rPr>
-              <w:rStyle w:val="PlaceholderText"/>
+              <w:rStyle w:val="Platshllartext"/>
             </w:rPr>
             <w:t>r</w:t>
           </w:r>
           <w:r>
             <w:rPr>
-              <w:rStyle w:val="PlaceholderText"/>
+              <w:rStyle w:val="Platshllartext"/>
             </w:rPr>
             <w:t xml:space="preserve"> bedömningen.</w:t>
           </w:r>
@@ -4401,24 +4124,24 @@
           <w:pPr>
             <w:pStyle w:val="vtext"/>
             <w:rPr>
-              <w:rStyle w:val="PlaceholderText"/>
+              <w:rStyle w:val="Platshllartext"/>
             </w:rPr>
           </w:pPr>
           <w:r>
             <w:rPr>
-              <w:rStyle w:val="PlaceholderText"/>
+              <w:rStyle w:val="Platshllartext"/>
             </w:rPr>
             <w:t>Här ska vi beskriva vad och hur vi tänker göra för att gå från bakgrund till mål. Här är viktigt att man också är tydlig så att projektet</w:t>
           </w:r>
           <w:r>
             <w:rPr>
-              <w:rStyle w:val="PlaceholderText"/>
+              <w:rStyle w:val="Platshllartext"/>
             </w:rPr>
             <w:t>/uppdraget</w:t>
           </w:r>
           <w:r>
             <w:rPr>
-              <w:rStyle w:val="PlaceholderText"/>
+              <w:rStyle w:val="Platshllartext"/>
             </w:rPr>
             <w:t xml:space="preserve"> blir trovärdigt. I genomförandet är det två saker som är viktigt att beskriva:</w:t>
           </w:r>
@@ -4427,60 +4150,60 @@
           <w:pPr>
             <w:pStyle w:val="vtext"/>
             <w:rPr>
-              <w:rStyle w:val="PlaceholderText"/>
+              <w:rStyle w:val="Platshllartext"/>
             </w:rPr>
           </w:pPr>
           <w:r>
             <w:rPr>
-              <w:rStyle w:val="PlaceholderText"/>
+              <w:rStyle w:val="Platshllartext"/>
             </w:rPr>
             <w:t>1. Aktiviteter -</w:t>
           </w:r>
           <w:r>
             <w:rPr>
-              <w:rStyle w:val="PlaceholderText"/>
+              <w:rStyle w:val="Platshllartext"/>
             </w:rPr>
             <w:t xml:space="preserve"> </w:t>
           </w:r>
           <w:r>
             <w:rPr>
-              <w:rStyle w:val="PlaceholderText"/>
+              <w:rStyle w:val="Platshllartext"/>
             </w:rPr>
             <w:tab/>
           </w:r>
           <w:r>
             <w:rPr>
-              <w:rStyle w:val="PlaceholderText"/>
+              <w:rStyle w:val="Platshllartext"/>
             </w:rPr>
             <w:t>Exakt vad tänker vi göra</w:t>
           </w:r>
           <w:r>
             <w:rPr>
-              <w:rStyle w:val="PlaceholderText"/>
+              <w:rStyle w:val="Platshllartext"/>
             </w:rPr>
             <w:t xml:space="preserve">. </w:t>
           </w:r>
           <w:r>
             <w:rPr>
-              <w:rStyle w:val="PlaceholderText"/>
+              <w:rStyle w:val="Platshllartext"/>
             </w:rPr>
             <w:t>I vilken ordning tänker vi göra det</w:t>
           </w:r>
           <w:r>
             <w:rPr>
-              <w:rStyle w:val="PlaceholderText"/>
+              <w:rStyle w:val="Platshllartext"/>
             </w:rPr>
             <w:t xml:space="preserve">. </w:t>
           </w:r>
           <w:r>
             <w:rPr>
-              <w:rStyle w:val="PlaceholderText"/>
+              <w:rStyle w:val="Platshllartext"/>
             </w:rPr>
             <w:t>Vem ska göra det</w:t>
           </w:r>
           <w:r>
             <w:rPr>
-              <w:rStyle w:val="PlaceholderText"/>
+              <w:rStyle w:val="Platshllartext"/>
             </w:rPr>
             <w:t>.</w:t>
           </w:r>
@@ -4489,66 +4212,66 @@
           <w:pPr>
             <w:pStyle w:val="vtext"/>
             <w:rPr>
-              <w:rStyle w:val="PlaceholderText"/>
+              <w:rStyle w:val="Platshllartext"/>
             </w:rPr>
           </w:pPr>
           <w:r>
             <w:rPr>
-              <w:rStyle w:val="PlaceholderText"/>
+              <w:rStyle w:val="Platshllartext"/>
             </w:rPr>
             <w:t xml:space="preserve">2. </w:t>
           </w:r>
           <w:r>
             <w:rPr>
-              <w:rStyle w:val="PlaceholderText"/>
+              <w:rStyle w:val="Platshllartext"/>
             </w:rPr>
             <w:t>Tidsplan</w:t>
           </w:r>
           <w:r>
             <w:rPr>
-              <w:rStyle w:val="PlaceholderText"/>
+              <w:rStyle w:val="Platshllartext"/>
             </w:rPr>
             <w:t xml:space="preserve"> -</w:t>
           </w:r>
           <w:r>
             <w:rPr>
-              <w:rStyle w:val="PlaceholderText"/>
+              <w:rStyle w:val="Platshllartext"/>
             </w:rPr>
             <w:tab/>
           </w:r>
           <w:r>
             <w:rPr>
-              <w:rStyle w:val="PlaceholderText"/>
+              <w:rStyle w:val="Platshllartext"/>
             </w:rPr>
             <w:t>När startar</w:t>
           </w:r>
           <w:r>
             <w:rPr>
-              <w:rStyle w:val="PlaceholderText"/>
+              <w:rStyle w:val="Platshllartext"/>
             </w:rPr>
             <w:t xml:space="preserve"> &amp; slutar</w:t>
           </w:r>
           <w:r>
             <w:rPr>
-              <w:rStyle w:val="PlaceholderText"/>
+              <w:rStyle w:val="Platshllartext"/>
             </w:rPr>
             <w:t xml:space="preserve"> projektet</w:t>
           </w:r>
           <w:r>
             <w:rPr>
-              <w:rStyle w:val="PlaceholderText"/>
+              <w:rStyle w:val="Platshllartext"/>
             </w:rPr>
             <w:t xml:space="preserve">/uppdraget? </w:t>
           </w:r>
           <w:r>
             <w:rPr>
-              <w:rStyle w:val="PlaceholderText"/>
+              <w:rStyle w:val="Platshllartext"/>
             </w:rPr>
             <w:t>Hur lång tid beräknar vi för dom olika aktiviteterna</w:t>
           </w:r>
           <w:r>
             <w:rPr>
-              <w:rStyle w:val="PlaceholderText"/>
+              <w:rStyle w:val="Platshllartext"/>
             </w:rPr>
             <w:t xml:space="preserve">? </w:t>
           </w:r>
@@ -4559,7 +4282,7 @@
           </w:pPr>
           <w:r>
             <w:rPr>
-              <w:rStyle w:val="PlaceholderText"/>
+              <w:rStyle w:val="Platshllartext"/>
             </w:rPr>
             <w:t>Ett Ganttschema kan vara ett bra komplement för att beskriva genomförandet/tidsplanen. Om du använder dig av ett Ganttschema eller liknande illustration behöver du inte beskriva din tidplan här utan infogar den istället nedan.</w:t>
           </w:r>
@@ -4571,7 +4294,7 @@
 </file>
 
 <file path=word/glossary/fontTable.xml><?xml version="1.0" encoding="utf-8"?>
-<w:fonts xmlns:mc="http://schemas.openxmlformats.org/markup-compatibility/2006" xmlns:r="http://schemas.openxmlformats.org/officeDocument/2006/relationships" xmlns:w="http://schemas.openxmlformats.org/wordprocessingml/2006/main" xmlns:w14="http://schemas.microsoft.com/office/word/2010/wordml" xmlns:w15="http://schemas.microsoft.com/office/word/2012/wordml" xmlns:w16cex="http://schemas.microsoft.com/office/word/2018/wordml/cex" xmlns:w16cid="http://schemas.microsoft.com/office/word/2016/wordml/cid" xmlns:w16="http://schemas.microsoft.com/office/word/2018/wordml" xmlns:w16se="http://schemas.microsoft.com/office/word/2015/wordml/symex" mc:Ignorable="w14 w15 w16se w16cid w16 w16cex">
+<w:fonts xmlns:mc="http://schemas.openxmlformats.org/markup-compatibility/2006" xmlns:r="http://schemas.openxmlformats.org/officeDocument/2006/relationships" xmlns:w="http://schemas.openxmlformats.org/wordprocessingml/2006/main" xmlns:w14="http://schemas.microsoft.com/office/word/2010/wordml" xmlns:w15="http://schemas.microsoft.com/office/word/2012/wordml" xmlns:w16cex="http://schemas.microsoft.com/office/word/2018/wordml/cex" xmlns:w16cid="http://schemas.microsoft.com/office/word/2016/wordml/cid" xmlns:w16="http://schemas.microsoft.com/office/word/2018/wordml" xmlns:w16sdtdh="http://schemas.microsoft.com/office/word/2020/wordml/sdtdatahash" xmlns:w16se="http://schemas.microsoft.com/office/word/2015/wordml/symex" mc:Ignorable="w14 w15 w16se w16cid w16 w16cex w16sdtdh">
   <w:font w:name="Symbol">
     <w:panose1 w:val="05050102010706020507"/>
     <w:charset w:val="02"/>
@@ -4662,7 +4385,7 @@
 </file>
 
 <file path=word/glossary/settings.xml><?xml version="1.0" encoding="utf-8"?>
-<w:settings xmlns:mc="http://schemas.openxmlformats.org/markup-compatibility/2006" xmlns:o="urn:schemas-microsoft-com:office:office" xmlns:r="http://schemas.openxmlformats.org/officeDocument/2006/relationships" xmlns:m="http://schemas.openxmlformats.org/officeDocument/2006/math" xmlns:v="urn:schemas-microsoft-com:vml" xmlns:w10="urn:schemas-microsoft-com:office:word" xmlns:w="http://schemas.openxmlformats.org/wordprocessingml/2006/main" xmlns:w14="http://schemas.microsoft.com/office/word/2010/wordml" xmlns:w15="http://schemas.microsoft.com/office/word/2012/wordml" xmlns:w16cex="http://schemas.microsoft.com/office/word/2018/wordml/cex" xmlns:w16cid="http://schemas.microsoft.com/office/word/2016/wordml/cid" xmlns:w16="http://schemas.microsoft.com/office/word/2018/wordml" xmlns:w16se="http://schemas.microsoft.com/office/word/2015/wordml/symex" xmlns:sl="http://schemas.openxmlformats.org/schemaLibrary/2006/main" mc:Ignorable="w14 w15 w16se w16cid w16 w16cex">
+<w:settings xmlns:mc="http://schemas.openxmlformats.org/markup-compatibility/2006" xmlns:o="urn:schemas-microsoft-com:office:office" xmlns:r="http://schemas.openxmlformats.org/officeDocument/2006/relationships" xmlns:m="http://schemas.openxmlformats.org/officeDocument/2006/math" xmlns:v="urn:schemas-microsoft-com:vml" xmlns:w10="urn:schemas-microsoft-com:office:word" xmlns:w="http://schemas.openxmlformats.org/wordprocessingml/2006/main" xmlns:w14="http://schemas.microsoft.com/office/word/2010/wordml" xmlns:w15="http://schemas.microsoft.com/office/word/2012/wordml" xmlns:w16cex="http://schemas.microsoft.com/office/word/2018/wordml/cex" xmlns:w16cid="http://schemas.microsoft.com/office/word/2016/wordml/cid" xmlns:w16="http://schemas.microsoft.com/office/word/2018/wordml" xmlns:w16sdtdh="http://schemas.microsoft.com/office/word/2020/wordml/sdtdatahash" xmlns:w16se="http://schemas.microsoft.com/office/word/2015/wordml/symex" xmlns:sl="http://schemas.openxmlformats.org/schemaLibrary/2006/main" mc:Ignorable="w14 w15 w16se w16cid w16 w16cex w16sdtdh">
   <w:view w:val="normal"/>
   <w:defaultTabStop w:val="1304"/>
   <w:hyphenationZone w:val="425"/>
@@ -4678,9 +4401,11 @@
   </w:compat>
   <w:rsids>
     <w:rsidRoot w:val="00B16893"/>
+    <w:rsid w:val="00233AF8"/>
     <w:rsid w:val="00537947"/>
     <w:rsid w:val="006955B3"/>
     <w:rsid w:val="00936892"/>
+    <w:rsid w:val="00AA09F2"/>
     <w:rsid w:val="00B16893"/>
     <w:rsid w:val="00C9095B"/>
     <w:rsid w:val="00CB1BF9"/>
@@ -4710,7 +4435,7 @@
 </file>
 
 <file path=word/glossary/styles.xml><?xml version="1.0" encoding="utf-8"?>
-<w:styles xmlns:mc="http://schemas.openxmlformats.org/markup-compatibility/2006" xmlns:r="http://schemas.openxmlformats.org/officeDocument/2006/relationships" xmlns:w="http://schemas.openxmlformats.org/wordprocessingml/2006/main" xmlns:w14="http://schemas.microsoft.com/office/word/2010/wordml" xmlns:w15="http://schemas.microsoft.com/office/word/2012/wordml" xmlns:w16cex="http://schemas.microsoft.com/office/word/2018/wordml/cex" xmlns:w16cid="http://schemas.microsoft.com/office/word/2016/wordml/cid" xmlns:w16="http://schemas.microsoft.com/office/word/2018/wordml" xmlns:w16se="http://schemas.microsoft.com/office/word/2015/wordml/symex" mc:Ignorable="w14 w15 w16se w16cid w16 w16cex">
+<w:styles xmlns:mc="http://schemas.openxmlformats.org/markup-compatibility/2006" xmlns:r="http://schemas.openxmlformats.org/officeDocument/2006/relationships" xmlns:w="http://schemas.openxmlformats.org/wordprocessingml/2006/main" xmlns:w14="http://schemas.microsoft.com/office/word/2010/wordml" xmlns:w15="http://schemas.microsoft.com/office/word/2012/wordml" xmlns:w16cex="http://schemas.microsoft.com/office/word/2018/wordml/cex" xmlns:w16cid="http://schemas.microsoft.com/office/word/2016/wordml/cid" xmlns:w16="http://schemas.microsoft.com/office/word/2018/wordml" xmlns:w16sdtdh="http://schemas.microsoft.com/office/word/2020/wordml/sdtdatahash" xmlns:w16se="http://schemas.microsoft.com/office/word/2015/wordml/symex" mc:Ignorable="w14 w15 w16se w16cid w16 w16cex w16sdtdh">
   <w:docDefaults>
     <w:rPrDefault>
       <w:rPr>
@@ -4832,6 +4557,7 @@
     <w:lsdException w:name="HTML Sample" w:semiHidden="1" w:unhideWhenUsed="1"/>
     <w:lsdException w:name="HTML Typewriter" w:semiHidden="1" w:unhideWhenUsed="1"/>
     <w:lsdException w:name="HTML Variable" w:semiHidden="1" w:unhideWhenUsed="1"/>
+    <w:lsdException w:name="Normal Table" w:semiHidden="1" w:unhideWhenUsed="1"/>
     <w:lsdException w:name="annotation subject" w:semiHidden="1" w:unhideWhenUsed="1"/>
     <w:lsdException w:name="No List" w:semiHidden="1" w:unhideWhenUsed="1"/>
     <w:lsdException w:name="Outline List 1" w:semiHidden="1" w:unhideWhenUsed="1"/>
@@ -4874,8 +4600,11 @@
     <w:lsdException w:name="Table Contemporary" w:semiHidden="1" w:unhideWhenUsed="1"/>
     <w:lsdException w:name="Table Elegant" w:semiHidden="1" w:unhideWhenUsed="1"/>
     <w:lsdException w:name="Table Professional" w:semiHidden="1" w:unhideWhenUsed="1"/>
+    <w:lsdException w:name="Table Subtle 1" w:semiHidden="1" w:unhideWhenUsed="1"/>
     <w:lsdException w:name="Table Subtle 2" w:semiHidden="1" w:unhideWhenUsed="1"/>
     <w:lsdException w:name="Table Web 1" w:semiHidden="1" w:unhideWhenUsed="1"/>
+    <w:lsdException w:name="Table Web 2" w:semiHidden="1" w:unhideWhenUsed="1"/>
+    <w:lsdException w:name="Table Web 3" w:semiHidden="1" w:unhideWhenUsed="1"/>
     <w:lsdException w:name="Balloon Text" w:semiHidden="1" w:unhideWhenUsed="1"/>
     <w:lsdException w:name="Table Grid" w:uiPriority="39"/>
     <w:lsdException w:name="Table Theme" w:semiHidden="1" w:unhideWhenUsed="1"/>
@@ -5104,13 +4833,13 @@
     <w:name w:val="Normal"/>
     <w:qFormat/>
   </w:style>
-  <w:style w:type="character" w:default="1" w:styleId="DefaultParagraphFont">
+  <w:style w:type="character" w:default="1" w:styleId="Standardstycketeckensnitt">
     <w:name w:val="Default Paragraph Font"/>
     <w:uiPriority w:val="1"/>
     <w:semiHidden/>
     <w:unhideWhenUsed/>
   </w:style>
-  <w:style w:type="table" w:default="1" w:styleId="TableNormal">
+  <w:style w:type="table" w:default="1" w:styleId="Normaltabell">
     <w:name w:val="Normal Table"/>
     <w:uiPriority w:val="99"/>
     <w:semiHidden/>
@@ -5125,15 +4854,15 @@
       </w:tblCellMar>
     </w:tblPr>
   </w:style>
-  <w:style w:type="numbering" w:default="1" w:styleId="NoList">
+  <w:style w:type="numbering" w:default="1" w:styleId="Ingenlista">
     <w:name w:val="No List"/>
     <w:uiPriority w:val="99"/>
     <w:semiHidden/>
     <w:unhideWhenUsed/>
   </w:style>
-  <w:style w:type="character" w:styleId="PlaceholderText">
+  <w:style w:type="character" w:styleId="Platshllartext">
     <w:name w:val="Placeholder Text"/>
-    <w:basedOn w:val="DefaultParagraphFont"/>
+    <w:basedOn w:val="Standardstycketeckensnitt"/>
     <w:uiPriority w:val="99"/>
     <w:semiHidden/>
     <w:rsid w:val="00F003CE"/>
@@ -5531,9 +5260,9 @@
       <w:szCs w:val="18"/>
     </w:rPr>
   </w:style>
-  <w:style w:type="character" w:styleId="CommentReference">
+  <w:style w:type="character" w:styleId="Kommentarsreferens">
     <w:name w:val="annotation reference"/>
-    <w:basedOn w:val="DefaultParagraphFont"/>
+    <w:basedOn w:val="Standardstycketeckensnitt"/>
     <w:uiPriority w:val="99"/>
     <w:semiHidden/>
     <w:unhideWhenUsed/>
@@ -5569,10 +5298,10 @@
       <w:szCs w:val="18"/>
     </w:rPr>
   </w:style>
-  <w:style w:type="paragraph" w:styleId="CommentText">
+  <w:style w:type="paragraph" w:styleId="Kommentarer">
     <w:name w:val="annotation text"/>
     <w:basedOn w:val="Normal"/>
-    <w:link w:val="CommentTextChar"/>
+    <w:link w:val="KommentarerChar"/>
     <w:uiPriority w:val="99"/>
     <w:semiHidden/>
     <w:unhideWhenUsed/>
@@ -5585,10 +5314,10 @@
       <w:szCs w:val="24"/>
     </w:rPr>
   </w:style>
-  <w:style w:type="character" w:customStyle="1" w:styleId="CommentTextChar">
-    <w:name w:val="Comment Text Char"/>
-    <w:basedOn w:val="DefaultParagraphFont"/>
-    <w:link w:val="CommentText"/>
+  <w:style w:type="character" w:customStyle="1" w:styleId="KommentarerChar">
+    <w:name w:val="Kommentarer Char"/>
+    <w:basedOn w:val="Standardstycketeckensnitt"/>
+    <w:link w:val="Kommentarer"/>
     <w:uiPriority w:val="99"/>
     <w:semiHidden/>
     <w:rsid w:val="00F003CE"/>
@@ -5907,7 +5636,7 @@
 </file>
 
 <file path=word/glossary/webSettings.xml><?xml version="1.0" encoding="utf-8"?>
-<w:webSettings xmlns:mc="http://schemas.openxmlformats.org/markup-compatibility/2006" xmlns:r="http://schemas.openxmlformats.org/officeDocument/2006/relationships" xmlns:w="http://schemas.openxmlformats.org/wordprocessingml/2006/main" xmlns:w14="http://schemas.microsoft.com/office/word/2010/wordml" xmlns:w15="http://schemas.microsoft.com/office/word/2012/wordml" xmlns:w16cex="http://schemas.microsoft.com/office/word/2018/wordml/cex" xmlns:w16cid="http://schemas.microsoft.com/office/word/2016/wordml/cid" xmlns:w16="http://schemas.microsoft.com/office/word/2018/wordml" xmlns:w16se="http://schemas.microsoft.com/office/word/2015/wordml/symex" mc:Ignorable="w14 w15 w16se w16cid w16 w16cex">
+<w:webSettings xmlns:mc="http://schemas.openxmlformats.org/markup-compatibility/2006" xmlns:r="http://schemas.openxmlformats.org/officeDocument/2006/relationships" xmlns:w="http://schemas.openxmlformats.org/wordprocessingml/2006/main" xmlns:w14="http://schemas.microsoft.com/office/word/2010/wordml" xmlns:w15="http://schemas.microsoft.com/office/word/2012/wordml" xmlns:w16cex="http://schemas.microsoft.com/office/word/2018/wordml/cex" xmlns:w16cid="http://schemas.microsoft.com/office/word/2016/wordml/cid" xmlns:w16="http://schemas.microsoft.com/office/word/2018/wordml" xmlns:w16sdtdh="http://schemas.microsoft.com/office/word/2020/wordml/sdtdatahash" xmlns:w16se="http://schemas.microsoft.com/office/word/2015/wordml/symex" mc:Ignorable="w14 w15 w16se w16cid w16 w16cex w16sdtdh">
   <w:optimizeForBrowser/>
   <w:allowPNG/>
 </w:webSettings>
@@ -6234,27 +5963,6 @@
 </file>
 
 <file path=customXml/item1.xml><?xml version="1.0" encoding="utf-8"?>
-<p:properties xmlns:p="http://schemas.microsoft.com/office/2006/metadata/properties" xmlns:xsi="http://www.w3.org/2001/XMLSchema-instance" xmlns:pc="http://schemas.microsoft.com/office/infopath/2007/PartnerControls">
-  <documentManagement>
-    <Kommentar xmlns="9b2a0f79-f79f-4247-a4b4-20dd427c4a0d" xsi:nil="true"/>
-  </documentManagement>
-</p:properties>
-</file>
-
-<file path=customXml/item2.xml><?xml version="1.0" encoding="utf-8"?>
-<b:Sources xmlns:b="http://schemas.openxmlformats.org/officeDocument/2006/bibliography" xmlns="http://schemas.openxmlformats.org/officeDocument/2006/bibliography" SelectedStyle="/APA.XSL" StyleName="APA"/>
-</file>
-
-<file path=customXml/item3.xml><?xml version="1.0" encoding="utf-8"?>
-<?mso-contentType ?>
-<FormTemplates xmlns="http://schemas.microsoft.com/sharepoint/v3/contenttype/forms">
-  <Display>DocumentLibraryForm</Display>
-  <Edit>DocumentLibraryForm</Edit>
-  <New>DocumentLibraryForm</New>
-</FormTemplates>
-</file>
-
-<file path=customXml/item4.xml><?xml version="1.0" encoding="utf-8"?>
 <ct:contentTypeSchema xmlns:ct="http://schemas.microsoft.com/office/2006/metadata/contentType" xmlns:ma="http://schemas.microsoft.com/office/2006/metadata/properties/metaAttributes" ct:_="" ma:_="" ma:contentTypeName="dokument" ma:contentTypeID="0x0101008F39D77F5144984FB185D25F2A07125E" ma:contentTypeVersion="13" ma:contentTypeDescription="Skapa ett nytt dokument." ma:contentTypeScope="" ma:versionID="de6fe8be55c4a2969ce0647e969245e2">
   <xsd:schema xmlns:xsd="http://www.w3.org/2001/XMLSchema" xmlns:xs="http://www.w3.org/2001/XMLSchema" xmlns:p="http://schemas.microsoft.com/office/2006/metadata/properties" xmlns:ns2="9b2a0f79-f79f-4247-a4b4-20dd427c4a0d" xmlns:ns3="0a4b59b4-7643-4963-a375-cbb6ee973210" targetNamespace="http://schemas.microsoft.com/office/2006/metadata/properties" ma:root="true" ma:fieldsID="8630758d0c84a238c226c7c242b1f01b" ns2:_="" ns3:_="">
     <xsd:import namespace="9b2a0f79-f79f-4247-a4b4-20dd427c4a0d"/>
@@ -6479,33 +6187,28 @@
 </ct:contentTypeSchema>
 </file>
 
-<file path=customXml/itemProps1.xml><?xml version="1.0" encoding="utf-8"?>
-<ds:datastoreItem xmlns:ds="http://schemas.openxmlformats.org/officeDocument/2006/customXml" ds:itemID="{35F1C646-6720-4EA8-8564-693CB7C1DB36}">
-  <ds:schemaRefs>
-    <ds:schemaRef ds:uri="http://schemas.microsoft.com/office/2006/metadata/properties"/>
-    <ds:schemaRef ds:uri="http://schemas.microsoft.com/office/infopath/2007/PartnerControls"/>
-    <ds:schemaRef ds:uri="9b2a0f79-f79f-4247-a4b4-20dd427c4a0d"/>
-  </ds:schemaRefs>
-</ds:datastoreItem>
+<file path=customXml/item2.xml><?xml version="1.0" encoding="utf-8"?>
+<p:properties xmlns:p="http://schemas.microsoft.com/office/2006/metadata/properties" xmlns:xsi="http://www.w3.org/2001/XMLSchema-instance" xmlns:pc="http://schemas.microsoft.com/office/infopath/2007/PartnerControls">
+  <documentManagement>
+    <Kommentar xmlns="9b2a0f79-f79f-4247-a4b4-20dd427c4a0d" xsi:nil="true"/>
+  </documentManagement>
+</p:properties>
 </file>
 
-<file path=customXml/itemProps2.xml><?xml version="1.0" encoding="utf-8"?>
-<ds:datastoreItem xmlns:ds="http://schemas.openxmlformats.org/officeDocument/2006/customXml" ds:itemID="{7D87A2E3-0422-4D89-B090-A4D8B9C39193}">
-  <ds:schemaRefs>
-    <ds:schemaRef ds:uri="http://schemas.openxmlformats.org/officeDocument/2006/bibliography"/>
-  </ds:schemaRefs>
-</ds:datastoreItem>
+<file path=customXml/item3.xml><?xml version="1.0" encoding="utf-8"?>
+<b:Sources xmlns:b="http://schemas.openxmlformats.org/officeDocument/2006/bibliography" xmlns="http://schemas.openxmlformats.org/officeDocument/2006/bibliography" SelectedStyle="/APA.XSL" StyleName="APA"/>
 </file>
 
-<file path=customXml/itemProps3.xml><?xml version="1.0" encoding="utf-8"?>
-<ds:datastoreItem xmlns:ds="http://schemas.openxmlformats.org/officeDocument/2006/customXml" ds:itemID="{168F269A-EA69-4B55-A68F-44BD451D50A5}">
-  <ds:schemaRefs>
-    <ds:schemaRef ds:uri="http://schemas.microsoft.com/sharepoint/v3/contenttype/forms"/>
-  </ds:schemaRefs>
-</ds:datastoreItem>
+<file path=customXml/item4.xml><?xml version="1.0" encoding="utf-8"?>
+<?mso-contentType ?>
+<FormTemplates xmlns="http://schemas.microsoft.com/sharepoint/v3/contenttype/forms">
+  <Display>DocumentLibraryForm</Display>
+  <Edit>DocumentLibraryForm</Edit>
+  <New>DocumentLibraryForm</New>
+</FormTemplates>
 </file>
 
-<file path=customXml/itemProps4.xml><?xml version="1.0" encoding="utf-8"?>
+<file path=customXml/itemProps1.xml><?xml version="1.0" encoding="utf-8"?>
 <ds:datastoreItem xmlns:ds="http://schemas.openxmlformats.org/officeDocument/2006/customXml" ds:itemID="{D6096595-F923-4371-BBE2-B233FEDD45A4}">
   <ds:schemaRefs>
     <ds:schemaRef ds:uri="http://schemas.microsoft.com/office/2006/metadata/contentType"/>
@@ -6522,4 +6225,30 @@
     <ds:schemaRef ds:uri="http://schemas.microsoft.com/internal/obd"/>
   </ds:schemaRefs>
 </ds:datastoreItem>
+</file>
+
+<file path=customXml/itemProps2.xml><?xml version="1.0" encoding="utf-8"?>
+<ds:datastoreItem xmlns:ds="http://schemas.openxmlformats.org/officeDocument/2006/customXml" ds:itemID="{35F1C646-6720-4EA8-8564-693CB7C1DB36}">
+  <ds:schemaRefs>
+    <ds:schemaRef ds:uri="http://schemas.microsoft.com/office/2006/metadata/properties"/>
+    <ds:schemaRef ds:uri="http://schemas.microsoft.com/office/infopath/2007/PartnerControls"/>
+    <ds:schemaRef ds:uri="9b2a0f79-f79f-4247-a4b4-20dd427c4a0d"/>
+  </ds:schemaRefs>
+</ds:datastoreItem>
+</file>
+
+<file path=customXml/itemProps3.xml><?xml version="1.0" encoding="utf-8"?>
+<ds:datastoreItem xmlns:ds="http://schemas.openxmlformats.org/officeDocument/2006/customXml" ds:itemID="{7D87A2E3-0422-4D89-B090-A4D8B9C39193}">
+  <ds:schemaRefs>
+    <ds:schemaRef ds:uri="http://schemas.openxmlformats.org/officeDocument/2006/bibliography"/>
+  </ds:schemaRefs>
+</ds:datastoreItem>
+</file>
+
+<file path=customXml/itemProps4.xml><?xml version="1.0" encoding="utf-8"?>
+<ds:datastoreItem xmlns:ds="http://schemas.openxmlformats.org/officeDocument/2006/customXml" ds:itemID="{168F269A-EA69-4B55-A68F-44BD451D50A5}">
+  <ds:schemaRefs>
+    <ds:schemaRef ds:uri="http://schemas.microsoft.com/sharepoint/v3/contenttype/forms"/>
+  </ds:schemaRefs>
+</ds:datastoreItem>
 </file>
</xml_diff>